<commit_message>
Modifiche al RAD, casi d'uso, sequence diagrams
</commit_message>
<xml_diff>
--- a/Deliverables/ClickFly - ProblemStatement.docx
+++ b/Deliverables/ClickFly - ProblemStatement.docx
@@ -1453,12 +1453,14 @@
                 <w:color w:val="000000"/>
               </w:rPr>
             </w:pPr>
+            <w:proofErr w:type="gramStart"/>
             <w:r>
               <w:rPr>
                 <w:color w:val="000000"/>
               </w:rPr>
               <w:t>Tutto il team</w:t>
             </w:r>
+            <w:proofErr w:type="gramEnd"/>
           </w:p>
         </w:tc>
       </w:tr>
@@ -3000,7 +3002,17 @@
           <w:szCs w:val="36"/>
         </w:rPr>
         <w:lastRenderedPageBreak/>
-        <w:t>1. Dominio del problema</w:t>
+        <w:t xml:space="preserve">1. </w:t>
+      </w:r>
+      <w:r>
+        <w:rPr>
+          <w:b/>
+          <w:bCs/>
+          <w:color w:val="000000"/>
+          <w:sz w:val="36"/>
+          <w:szCs w:val="36"/>
+        </w:rPr>
+        <w:t>Dominio del problema</w:t>
       </w:r>
     </w:p>
     <w:p>
@@ -3009,7 +3021,6 @@
         <w:keepNext w:val="0"/>
         <w:keepLines w:val="0"/>
         <w:widowControl w:val="0"/>
-        <w:ind w:left="360"/>
         <w:jc w:val="both"/>
         <w:rPr>
           <w:sz w:val="34"/>
@@ -3948,7 +3959,23 @@
           <w:szCs w:val="24"/>
         </w:rPr>
         <w:br/>
-        <w:t>Per poter utilizzare i servizi del sito, accede alla pagina di registrazione e inserisce i propri dati personali (nome, cognome, email, password, numero di telefono).</w:t>
+        <w:t xml:space="preserve">Per poter utilizzare i servizi del sito, accede alla pagina di registrazione e inserisce i propri dati personali (nome, cognome, </w:t>
+      </w:r>
+      <w:proofErr w:type="gramStart"/>
+      <w:r>
+        <w:rPr>
+          <w:sz w:val="24"/>
+          <w:szCs w:val="24"/>
+        </w:rPr>
+        <w:t>email</w:t>
+      </w:r>
+      <w:proofErr w:type="gramEnd"/>
+      <w:r>
+        <w:rPr>
+          <w:sz w:val="24"/>
+          <w:szCs w:val="24"/>
+        </w:rPr>
+        <w:t>, password, numero di telefono).</w:t>
       </w:r>
       <w:r>
         <w:rPr>
@@ -3996,7 +4023,23 @@
           <w:sz w:val="24"/>
           <w:szCs w:val="24"/>
         </w:rPr>
-        <w:t>Un utente già registrato accede alla piattaforma inserendo email e password.</w:t>
+        <w:t xml:space="preserve">Un utente già registrato accede alla piattaforma inserendo </w:t>
+      </w:r>
+      <w:proofErr w:type="gramStart"/>
+      <w:r>
+        <w:rPr>
+          <w:sz w:val="24"/>
+          <w:szCs w:val="24"/>
+        </w:rPr>
+        <w:t>email</w:t>
+      </w:r>
+      <w:proofErr w:type="gramEnd"/>
+      <w:r>
+        <w:rPr>
+          <w:sz w:val="24"/>
+          <w:szCs w:val="24"/>
+        </w:rPr>
+        <w:t xml:space="preserve"> e password.</w:t>
       </w:r>
       <w:r>
         <w:rPr>
@@ -4592,7 +4635,14 @@
           <w:sz w:val="24"/>
           <w:szCs w:val="24"/>
         </w:rPr>
-        <w:t xml:space="preserve">L’utente può in qualsiasi momento effettuare il logout dalla piattaforma. Il sistema invalida la </w:t>
+        <w:t>L’utente può in qualsiasi momento effettuare il logout dalla piattaforma. Il sistema invalida la</w:t>
+      </w:r>
+      <w:r>
+        <w:rPr>
+          <w:sz w:val="24"/>
+          <w:szCs w:val="24"/>
+        </w:rPr>
+        <w:t xml:space="preserve"> </w:t>
       </w:r>
       <w:r>
         <w:rPr>
@@ -4608,14 +4658,34 @@
         <w:keepNext/>
         <w:widowControl w:val="0"/>
         <w:spacing w:before="240" w:after="60"/>
+        <w:rPr>
+          <w:sz w:val="24"/>
+          <w:szCs w:val="24"/>
+        </w:rPr>
+      </w:pPr>
+    </w:p>
+    <w:p>
+      <w:pPr>
+        <w:keepNext/>
+        <w:widowControl w:val="0"/>
+        <w:spacing w:before="240" w:after="60"/>
         <w:jc w:val="both"/>
         <w:rPr>
           <w:b/>
           <w:bCs/>
-          <w:sz w:val="24"/>
-          <w:szCs w:val="24"/>
-        </w:rPr>
-      </w:pPr>
+          <w:sz w:val="28"/>
+          <w:szCs w:val="28"/>
+        </w:rPr>
+      </w:pPr>
+      <w:bookmarkStart w:id="5" w:name="_c6snjrvstm7g" w:colFirst="0" w:colLast="0"/>
+      <w:bookmarkEnd w:id="5"/>
+      <w:r>
+        <w:rPr>
+          <w:sz w:val="46"/>
+          <w:szCs w:val="46"/>
+        </w:rPr>
+        <w:t>3. Requisiti Funzionali</w:t>
+      </w:r>
     </w:p>
     <w:p>
       <w:pPr>
@@ -4624,12 +4694,40 @@
         <w:spacing w:before="240" w:after="60"/>
         <w:jc w:val="both"/>
         <w:rPr>
+          <w:sz w:val="28"/>
+          <w:szCs w:val="28"/>
+        </w:rPr>
+      </w:pPr>
+      <w:r>
+        <w:rPr>
           <w:b/>
           <w:bCs/>
-          <w:sz w:val="24"/>
-          <w:szCs w:val="24"/>
-        </w:rPr>
-      </w:pPr>
+          <w:sz w:val="28"/>
+          <w:szCs w:val="28"/>
+        </w:rPr>
+        <w:t xml:space="preserve">- </w:t>
+      </w:r>
+      <w:r>
+        <w:rPr>
+          <w:sz w:val="28"/>
+          <w:szCs w:val="28"/>
+        </w:rPr>
+        <w:t>Il sistema deve permettere a un utente non registrato di creare un nuovo account inserendo i propri dati personali (nome, cognome, e</w:t>
+      </w:r>
+      <w:r>
+        <w:rPr>
+          <w:sz w:val="28"/>
+          <w:szCs w:val="28"/>
+        </w:rPr>
+        <w:t>-</w:t>
+      </w:r>
+      <w:r>
+        <w:rPr>
+          <w:sz w:val="28"/>
+          <w:szCs w:val="28"/>
+        </w:rPr>
+        <w:t>mail, password, telefono).</w:t>
+      </w:r>
     </w:p>
     <w:p>
       <w:pPr>
@@ -4640,10 +4738,40 @@
         <w:rPr>
           <w:b/>
           <w:bCs/>
-          <w:sz w:val="24"/>
-          <w:szCs w:val="24"/>
-        </w:rPr>
-      </w:pPr>
+          <w:sz w:val="28"/>
+          <w:szCs w:val="28"/>
+        </w:rPr>
+      </w:pPr>
+      <w:r>
+        <w:rPr>
+          <w:b/>
+          <w:bCs/>
+          <w:sz w:val="28"/>
+          <w:szCs w:val="28"/>
+        </w:rPr>
+        <w:t xml:space="preserve">- </w:t>
+      </w:r>
+      <w:r>
+        <w:rPr>
+          <w:sz w:val="28"/>
+          <w:szCs w:val="28"/>
+        </w:rPr>
+        <w:t>Il sistema deve permettere a un utente registrato di autenticarsi tramite e</w:t>
+      </w:r>
+      <w:r>
+        <w:rPr>
+          <w:sz w:val="28"/>
+          <w:szCs w:val="28"/>
+        </w:rPr>
+        <w:t>-</w:t>
+      </w:r>
+      <w:r>
+        <w:rPr>
+          <w:sz w:val="28"/>
+          <w:szCs w:val="28"/>
+        </w:rPr>
+        <w:t>mail e password.</w:t>
+      </w:r>
     </w:p>
     <w:p>
       <w:pPr>
@@ -4652,20 +4780,25 @@
         <w:spacing w:before="240" w:after="60"/>
         <w:jc w:val="both"/>
         <w:rPr>
+          <w:sz w:val="28"/>
+          <w:szCs w:val="28"/>
+        </w:rPr>
+      </w:pPr>
+      <w:r>
+        <w:rPr>
           <w:b/>
           <w:bCs/>
           <w:sz w:val="28"/>
           <w:szCs w:val="28"/>
         </w:rPr>
-      </w:pPr>
-      <w:bookmarkStart w:id="5" w:name="_c6snjrvstm7g" w:colFirst="0" w:colLast="0"/>
-      <w:bookmarkEnd w:id="5"/>
-      <w:r>
-        <w:rPr>
-          <w:sz w:val="46"/>
-          <w:szCs w:val="46"/>
-        </w:rPr>
-        <w:t>3. Requisiti Funzionali</w:t>
+        <w:t xml:space="preserve">- </w:t>
+      </w:r>
+      <w:r>
+        <w:rPr>
+          <w:sz w:val="28"/>
+          <w:szCs w:val="28"/>
+        </w:rPr>
+        <w:t>Il sistema deve permettere all’utente autenticato di terminare la propria sessione in qualsiasi momento.</w:t>
       </w:r>
     </w:p>
     <w:p>
@@ -4675,11 +4808,37 @@
         <w:spacing w:before="240" w:after="60"/>
         <w:jc w:val="both"/>
         <w:rPr>
+          <w:sz w:val="28"/>
+          <w:szCs w:val="28"/>
+        </w:rPr>
+      </w:pPr>
+      <w:r>
+        <w:rPr>
           <w:b/>
           <w:bCs/>
           <w:sz w:val="28"/>
           <w:szCs w:val="28"/>
         </w:rPr>
+        <w:t xml:space="preserve">- </w:t>
+      </w:r>
+      <w:r>
+        <w:rPr>
+          <w:sz w:val="28"/>
+          <w:szCs w:val="28"/>
+        </w:rPr>
+        <w:t>Il sistema deve permettere all’utente autenticato di visualizzare le proprie informazioni personali e il saldo del portafoglio.</w:t>
+      </w:r>
+    </w:p>
+    <w:p>
+      <w:pPr>
+        <w:keepNext/>
+        <w:widowControl w:val="0"/>
+        <w:spacing w:before="240" w:after="60"/>
+        <w:jc w:val="both"/>
+        <w:rPr>
+          <w:sz w:val="28"/>
+          <w:szCs w:val="28"/>
+        </w:rPr>
       </w:pPr>
       <w:r>
         <w:rPr>
@@ -4688,7 +4847,14 @@
           <w:sz w:val="28"/>
           <w:szCs w:val="28"/>
         </w:rPr>
-        <w:t>RF1 – Registrazione utente</w:t>
+        <w:t xml:space="preserve">- </w:t>
+      </w:r>
+      <w:r>
+        <w:rPr>
+          <w:sz w:val="28"/>
+          <w:szCs w:val="28"/>
+        </w:rPr>
+        <w:t>Il sistema deve permettere all’utente di ricaricare il proprio portafoglio virtuale specificando un importo.</w:t>
       </w:r>
     </w:p>
     <w:p>
@@ -4704,10 +4870,19 @@
       </w:pPr>
       <w:r>
         <w:rPr>
-          <w:sz w:val="28"/>
-          <w:szCs w:val="28"/>
-        </w:rPr>
-        <w:t>Il sistema deve permettere a un utente non registrato di creare un nuovo account inserendo i propri dati personali (nome, cognome, email, password, telefono).</w:t>
+          <w:b/>
+          <w:bCs/>
+          <w:sz w:val="28"/>
+          <w:szCs w:val="28"/>
+        </w:rPr>
+        <w:t xml:space="preserve">- </w:t>
+      </w:r>
+      <w:r>
+        <w:rPr>
+          <w:sz w:val="28"/>
+          <w:szCs w:val="28"/>
+        </w:rPr>
+        <w:t>Il sistema deve permettere all’utente di cercare voli specificando almeno città di partenza, città di arrivo e data.</w:t>
       </w:r>
     </w:p>
     <w:p>
@@ -4717,11 +4892,37 @@
         <w:spacing w:before="240" w:after="60"/>
         <w:jc w:val="both"/>
         <w:rPr>
+          <w:sz w:val="28"/>
+          <w:szCs w:val="28"/>
+        </w:rPr>
+      </w:pPr>
+      <w:r>
+        <w:rPr>
           <w:b/>
           <w:bCs/>
           <w:sz w:val="28"/>
           <w:szCs w:val="28"/>
         </w:rPr>
+        <w:t xml:space="preserve">- </w:t>
+      </w:r>
+      <w:r>
+        <w:rPr>
+          <w:sz w:val="28"/>
+          <w:szCs w:val="28"/>
+        </w:rPr>
+        <w:t>Il sistema deve mostrare all’utente l’elenco dei voli disponibili che soddisfano i criteri di ricerca.</w:t>
+      </w:r>
+    </w:p>
+    <w:p>
+      <w:pPr>
+        <w:keepNext/>
+        <w:widowControl w:val="0"/>
+        <w:spacing w:before="240" w:after="60"/>
+        <w:jc w:val="both"/>
+        <w:rPr>
+          <w:sz w:val="28"/>
+          <w:szCs w:val="28"/>
+        </w:rPr>
       </w:pPr>
       <w:r>
         <w:rPr>
@@ -4730,7 +4931,14 @@
           <w:sz w:val="28"/>
           <w:szCs w:val="28"/>
         </w:rPr>
-        <w:t>RF2 – Autenticazione utente (Login)</w:t>
+        <w:t xml:space="preserve">- </w:t>
+      </w:r>
+      <w:r>
+        <w:rPr>
+          <w:sz w:val="28"/>
+          <w:szCs w:val="28"/>
+        </w:rPr>
+        <w:t>Il sistema deve permettere all’utente di visualizzare i dettagli di un volo (compagnia, orari, prezzo, posti disponibili).</w:t>
       </w:r>
     </w:p>
     <w:p>
@@ -4749,7 +4957,28 @@
           <w:sz w:val="28"/>
           <w:szCs w:val="28"/>
         </w:rPr>
-        <w:t>Il sistema deve permettere a un utente registrato di autenticarsi tramite email e password.</w:t>
+        <w:t xml:space="preserve">- </w:t>
+      </w:r>
+      <w:r>
+        <w:rPr>
+          <w:sz w:val="28"/>
+          <w:szCs w:val="28"/>
+        </w:rPr>
+        <w:t>Il sistema deve permettere all’utente di aggiungere uno o più voli al carrello</w:t>
+      </w:r>
+      <w:r>
+        <w:rPr>
+          <w:sz w:val="28"/>
+          <w:szCs w:val="28"/>
+        </w:rPr>
+        <w:t xml:space="preserve"> </w:t>
+      </w:r>
+      <w:r>
+        <w:rPr>
+          <w:sz w:val="28"/>
+          <w:szCs w:val="28"/>
+        </w:rPr>
+        <w:t>specificando il numero di passeggeri.</w:t>
       </w:r>
     </w:p>
     <w:p>
@@ -4759,11 +4988,37 @@
         <w:spacing w:before="240" w:after="60"/>
         <w:jc w:val="both"/>
         <w:rPr>
+          <w:sz w:val="28"/>
+          <w:szCs w:val="28"/>
+        </w:rPr>
+      </w:pPr>
+      <w:r>
+        <w:rPr>
           <w:b/>
           <w:bCs/>
           <w:sz w:val="28"/>
           <w:szCs w:val="28"/>
         </w:rPr>
+        <w:t xml:space="preserve">- </w:t>
+      </w:r>
+      <w:r>
+        <w:rPr>
+          <w:sz w:val="28"/>
+          <w:szCs w:val="28"/>
+        </w:rPr>
+        <w:t>Il sistema deve permettere all’utente di visualizzare il contenuto del proprio carrello.</w:t>
+      </w:r>
+    </w:p>
+    <w:p>
+      <w:pPr>
+        <w:keepNext/>
+        <w:widowControl w:val="0"/>
+        <w:spacing w:before="240" w:after="60"/>
+        <w:jc w:val="both"/>
+        <w:rPr>
+          <w:sz w:val="28"/>
+          <w:szCs w:val="28"/>
+        </w:rPr>
       </w:pPr>
       <w:r>
         <w:rPr>
@@ -4772,7 +5027,14 @@
           <w:sz w:val="28"/>
           <w:szCs w:val="28"/>
         </w:rPr>
-        <w:t>RF3 – Logout</w:t>
+        <w:t xml:space="preserve">- </w:t>
+      </w:r>
+      <w:r>
+        <w:rPr>
+          <w:sz w:val="28"/>
+          <w:szCs w:val="28"/>
+        </w:rPr>
+        <w:t>Il sistema deve permettere all’utente di rimuovere uno o più voli dal carrello.</w:t>
       </w:r>
     </w:p>
     <w:p>
@@ -4788,10 +5050,19 @@
       </w:pPr>
       <w:r>
         <w:rPr>
-          <w:sz w:val="28"/>
-          <w:szCs w:val="28"/>
-        </w:rPr>
-        <w:t>Il sistema deve permettere all’utente autenticato di terminare la propria sessione in qualsiasi momento.</w:t>
+          <w:b/>
+          <w:bCs/>
+          <w:sz w:val="28"/>
+          <w:szCs w:val="28"/>
+        </w:rPr>
+        <w:t xml:space="preserve">- </w:t>
+      </w:r>
+      <w:r>
+        <w:rPr>
+          <w:sz w:val="28"/>
+          <w:szCs w:val="28"/>
+        </w:rPr>
+        <w:t>Il sistema deve calcolare e mostrare automaticamente il costo totale dei voli presenti nel carrello.</w:t>
       </w:r>
     </w:p>
     <w:p>
@@ -4801,11 +5072,37 @@
         <w:spacing w:before="240" w:after="60"/>
         <w:jc w:val="both"/>
         <w:rPr>
+          <w:sz w:val="28"/>
+          <w:szCs w:val="28"/>
+        </w:rPr>
+      </w:pPr>
+      <w:r>
+        <w:rPr>
           <w:b/>
           <w:bCs/>
           <w:sz w:val="28"/>
           <w:szCs w:val="28"/>
         </w:rPr>
+        <w:t xml:space="preserve">- </w:t>
+      </w:r>
+      <w:r>
+        <w:rPr>
+          <w:sz w:val="28"/>
+          <w:szCs w:val="28"/>
+        </w:rPr>
+        <w:t>Il sistema deve permettere all’utente di procedere all’acquisto dei voli presenti nel carrello.</w:t>
+      </w:r>
+    </w:p>
+    <w:p>
+      <w:pPr>
+        <w:keepNext/>
+        <w:widowControl w:val="0"/>
+        <w:spacing w:before="240" w:after="60"/>
+        <w:jc w:val="both"/>
+        <w:rPr>
+          <w:sz w:val="28"/>
+          <w:szCs w:val="28"/>
+        </w:rPr>
       </w:pPr>
       <w:r>
         <w:rPr>
@@ -4814,7 +5111,29 @@
           <w:sz w:val="28"/>
           <w:szCs w:val="28"/>
         </w:rPr>
-        <w:t>RF4 – Visualizzazione profilo utente</w:t>
+        <w:t xml:space="preserve">- </w:t>
+      </w:r>
+      <w:r>
+        <w:rPr>
+          <w:sz w:val="28"/>
+          <w:szCs w:val="28"/>
+        </w:rPr>
+        <w:t>Durante il checkout, il sistema deve verificare che il saldo del portafoglio dell’utente</w:t>
+      </w:r>
+      <w:r>
+        <w:rPr>
+          <w:sz w:val="28"/>
+          <w:szCs w:val="28"/>
+        </w:rPr>
+        <w:t xml:space="preserve"> </w:t>
+      </w:r>
+      <w:r>
+        <w:rPr>
+          <w:sz w:val="28"/>
+          <w:szCs w:val="28"/>
+        </w:rPr>
+        <w:lastRenderedPageBreak/>
+        <w:t>sia sufficiente a coprire l’importo totale dell’acquisto.</w:t>
       </w:r>
     </w:p>
     <w:p>
@@ -4830,494 +5149,13 @@
       </w:pPr>
       <w:r>
         <w:rPr>
-          <w:sz w:val="28"/>
-          <w:szCs w:val="28"/>
-        </w:rPr>
-        <w:t>Il sistema deve permettere all’utente autenticato di visualizzare le proprie informazioni personali e il saldo del portafoglio.</w:t>
-      </w:r>
-    </w:p>
-    <w:p>
-      <w:pPr>
-        <w:keepNext/>
-        <w:widowControl w:val="0"/>
-        <w:spacing w:before="240" w:after="60"/>
-        <w:jc w:val="both"/>
-        <w:rPr>
           <w:b/>
           <w:bCs/>
           <w:sz w:val="28"/>
           <w:szCs w:val="28"/>
         </w:rPr>
-      </w:pPr>
-      <w:r>
-        <w:rPr>
-          <w:b/>
-          <w:bCs/>
-          <w:sz w:val="28"/>
-          <w:szCs w:val="28"/>
-        </w:rPr>
-        <w:t>RF5 – Ricarica del portafoglio virtuale</w:t>
-      </w:r>
-    </w:p>
-    <w:p>
-      <w:pPr>
-        <w:keepNext/>
-        <w:widowControl w:val="0"/>
-        <w:spacing w:before="240" w:after="60"/>
-        <w:jc w:val="both"/>
-        <w:rPr>
-          <w:sz w:val="28"/>
-          <w:szCs w:val="28"/>
-        </w:rPr>
-      </w:pPr>
-      <w:r>
-        <w:rPr>
-          <w:sz w:val="28"/>
-          <w:szCs w:val="28"/>
-        </w:rPr>
-        <w:t>Il sistema deve permettere all’utente di ricaricare il proprio portafoglio virtuale specificando un importo.</w:t>
-      </w:r>
-    </w:p>
-    <w:p>
-      <w:pPr>
-        <w:keepNext/>
-        <w:widowControl w:val="0"/>
-        <w:spacing w:before="240" w:after="60"/>
-        <w:jc w:val="both"/>
-        <w:rPr>
-          <w:b/>
-          <w:bCs/>
-          <w:sz w:val="28"/>
-          <w:szCs w:val="28"/>
-        </w:rPr>
-      </w:pPr>
-      <w:r>
-        <w:rPr>
-          <w:b/>
-          <w:bCs/>
-          <w:sz w:val="28"/>
-          <w:szCs w:val="28"/>
-        </w:rPr>
-        <w:t>RF6 – Ricerca voli</w:t>
-      </w:r>
-    </w:p>
-    <w:p>
-      <w:pPr>
-        <w:keepNext/>
-        <w:widowControl w:val="0"/>
-        <w:spacing w:before="240" w:after="60"/>
-        <w:jc w:val="both"/>
-        <w:rPr>
-          <w:sz w:val="28"/>
-          <w:szCs w:val="28"/>
-        </w:rPr>
-      </w:pPr>
-      <w:r>
-        <w:rPr>
-          <w:sz w:val="28"/>
-          <w:szCs w:val="28"/>
-        </w:rPr>
-        <w:t>Il sistema deve permettere all’utente di cercare voli specificando almeno città di partenza, città di arrivo e data.</w:t>
-      </w:r>
-    </w:p>
-    <w:p>
-      <w:pPr>
-        <w:keepNext/>
-        <w:widowControl w:val="0"/>
-        <w:spacing w:before="240" w:after="60"/>
-        <w:jc w:val="both"/>
-        <w:rPr>
-          <w:b/>
-          <w:bCs/>
-          <w:sz w:val="28"/>
-          <w:szCs w:val="28"/>
-        </w:rPr>
-      </w:pPr>
-      <w:r>
-        <w:rPr>
-          <w:b/>
-          <w:bCs/>
-          <w:sz w:val="28"/>
-          <w:szCs w:val="28"/>
-        </w:rPr>
-        <w:t>RF7 – Visualizzazione risultati di ricerca</w:t>
-      </w:r>
-    </w:p>
-    <w:p>
-      <w:pPr>
-        <w:keepNext/>
-        <w:widowControl w:val="0"/>
-        <w:spacing w:before="240" w:after="60"/>
-        <w:jc w:val="both"/>
-        <w:rPr>
-          <w:sz w:val="28"/>
-          <w:szCs w:val="28"/>
-        </w:rPr>
-      </w:pPr>
-      <w:r>
-        <w:rPr>
-          <w:sz w:val="28"/>
-          <w:szCs w:val="28"/>
-        </w:rPr>
-        <w:t xml:space="preserve">Il sistema deve mostrare all’utente l’elenco dei voli disponibili che soddisfano i criteri </w:t>
-      </w:r>
-      <w:r>
-        <w:rPr>
-          <w:sz w:val="28"/>
-          <w:szCs w:val="28"/>
-        </w:rPr>
-        <w:lastRenderedPageBreak/>
-        <w:t>di ricerca.</w:t>
-      </w:r>
-    </w:p>
-    <w:p>
-      <w:pPr>
-        <w:keepNext/>
-        <w:widowControl w:val="0"/>
-        <w:spacing w:before="240" w:after="60"/>
-        <w:jc w:val="both"/>
-        <w:rPr>
-          <w:b/>
-          <w:bCs/>
-          <w:sz w:val="28"/>
-          <w:szCs w:val="28"/>
-        </w:rPr>
-      </w:pPr>
-      <w:r>
-        <w:rPr>
-          <w:b/>
-          <w:bCs/>
-          <w:sz w:val="28"/>
-          <w:szCs w:val="28"/>
-        </w:rPr>
-        <w:t>RF8 – Visualizzazione dettagli volo</w:t>
-      </w:r>
-    </w:p>
-    <w:p>
-      <w:pPr>
-        <w:keepNext/>
-        <w:widowControl w:val="0"/>
-        <w:spacing w:before="240" w:after="60"/>
-        <w:jc w:val="both"/>
-        <w:rPr>
-          <w:sz w:val="28"/>
-          <w:szCs w:val="28"/>
-        </w:rPr>
-      </w:pPr>
-      <w:r>
-        <w:rPr>
-          <w:sz w:val="28"/>
-          <w:szCs w:val="28"/>
-        </w:rPr>
-        <w:t>Il sistema deve permettere all’utente di visualizzare i dettagli di un volo (compagnia, orari, prezzo, posti disponibili).</w:t>
-      </w:r>
-    </w:p>
-    <w:p>
-      <w:pPr>
-        <w:keepNext/>
-        <w:widowControl w:val="0"/>
-        <w:spacing w:before="240" w:after="60"/>
-        <w:jc w:val="both"/>
-        <w:rPr>
-          <w:sz w:val="28"/>
-          <w:szCs w:val="28"/>
-        </w:rPr>
-      </w:pPr>
-    </w:p>
-    <w:p>
-      <w:pPr>
-        <w:keepNext/>
-        <w:widowControl w:val="0"/>
-        <w:spacing w:before="240" w:after="60"/>
-        <w:jc w:val="both"/>
-        <w:rPr>
-          <w:b/>
-          <w:bCs/>
-          <w:sz w:val="28"/>
-          <w:szCs w:val="28"/>
-        </w:rPr>
-      </w:pPr>
-      <w:r>
-        <w:rPr>
-          <w:b/>
-          <w:bCs/>
-          <w:sz w:val="28"/>
-          <w:szCs w:val="28"/>
-        </w:rPr>
-        <w:t>RF9 – Aggiunta volo al carrello</w:t>
-      </w:r>
-    </w:p>
-    <w:p>
-      <w:pPr>
-        <w:keepNext/>
-        <w:widowControl w:val="0"/>
-        <w:spacing w:before="240" w:after="60"/>
-        <w:jc w:val="both"/>
-        <w:rPr>
-          <w:sz w:val="28"/>
-          <w:szCs w:val="28"/>
-        </w:rPr>
-      </w:pPr>
-      <w:r>
-        <w:rPr>
-          <w:sz w:val="28"/>
-          <w:szCs w:val="28"/>
-        </w:rPr>
-        <w:t>Il sistema deve permettere all’utente di aggiungere uno o più voli al carrello specificando il numero di passeggeri.</w:t>
-      </w:r>
-    </w:p>
-    <w:p>
-      <w:pPr>
-        <w:keepNext/>
-        <w:widowControl w:val="0"/>
-        <w:spacing w:before="240" w:after="60"/>
-        <w:jc w:val="both"/>
-        <w:rPr>
-          <w:b/>
-          <w:bCs/>
-          <w:sz w:val="28"/>
-          <w:szCs w:val="28"/>
-        </w:rPr>
-      </w:pPr>
-      <w:r>
-        <w:rPr>
-          <w:b/>
-          <w:bCs/>
-          <w:sz w:val="28"/>
-          <w:szCs w:val="28"/>
-        </w:rPr>
-        <w:t>RF10 – Visualizzazione carrello</w:t>
-      </w:r>
-    </w:p>
-    <w:p>
-      <w:pPr>
-        <w:keepNext/>
-        <w:widowControl w:val="0"/>
-        <w:spacing w:before="240" w:after="60"/>
-        <w:jc w:val="both"/>
-        <w:rPr>
-          <w:sz w:val="28"/>
-          <w:szCs w:val="28"/>
-        </w:rPr>
-      </w:pPr>
-      <w:r>
-        <w:rPr>
-          <w:sz w:val="28"/>
-          <w:szCs w:val="28"/>
-        </w:rPr>
-        <w:t>Il sistema deve permettere all’utente di visualizzare il contenuto del proprio carrello.</w:t>
-      </w:r>
-    </w:p>
-    <w:p>
-      <w:pPr>
-        <w:keepNext/>
-        <w:widowControl w:val="0"/>
-        <w:spacing w:before="240" w:after="60"/>
-        <w:jc w:val="both"/>
-        <w:rPr>
-          <w:b/>
-          <w:bCs/>
-          <w:sz w:val="28"/>
-          <w:szCs w:val="28"/>
-        </w:rPr>
-      </w:pPr>
-      <w:r>
-        <w:rPr>
-          <w:b/>
-          <w:bCs/>
-          <w:sz w:val="28"/>
-          <w:szCs w:val="28"/>
-        </w:rPr>
-        <w:t>RF11 – Modifica carrello</w:t>
-      </w:r>
-    </w:p>
-    <w:p>
-      <w:pPr>
-        <w:keepNext/>
-        <w:widowControl w:val="0"/>
-        <w:spacing w:before="240" w:after="60"/>
-        <w:jc w:val="both"/>
-        <w:rPr>
-          <w:sz w:val="28"/>
-          <w:szCs w:val="28"/>
-        </w:rPr>
-      </w:pPr>
-      <w:r>
-        <w:rPr>
-          <w:sz w:val="28"/>
-          <w:szCs w:val="28"/>
-        </w:rPr>
-        <w:t>Il sistema deve permettere all’utente di rimuovere uno o più voli dal carrello.</w:t>
-      </w:r>
-    </w:p>
-    <w:p>
-      <w:pPr>
-        <w:keepNext/>
-        <w:widowControl w:val="0"/>
-        <w:spacing w:before="240" w:after="60"/>
-        <w:jc w:val="both"/>
-        <w:rPr>
-          <w:b/>
-          <w:bCs/>
-          <w:sz w:val="28"/>
-          <w:szCs w:val="28"/>
-        </w:rPr>
-      </w:pPr>
-      <w:r>
-        <w:rPr>
-          <w:b/>
-          <w:bCs/>
-          <w:sz w:val="28"/>
-          <w:szCs w:val="28"/>
-        </w:rPr>
-        <w:t>RF12 – Calcolo del totale del carrello</w:t>
-      </w:r>
-    </w:p>
-    <w:p>
-      <w:pPr>
-        <w:keepNext/>
-        <w:widowControl w:val="0"/>
-        <w:spacing w:before="240" w:after="60"/>
-        <w:jc w:val="both"/>
-        <w:rPr>
-          <w:sz w:val="28"/>
-          <w:szCs w:val="28"/>
-        </w:rPr>
-      </w:pPr>
-      <w:r>
-        <w:rPr>
-          <w:sz w:val="28"/>
-          <w:szCs w:val="28"/>
-        </w:rPr>
-        <w:t>Il sistema deve calcolare e mostrare automaticamente il costo totale dei voli presenti nel carrello.</w:t>
-      </w:r>
-    </w:p>
-    <w:p>
-      <w:pPr>
-        <w:keepNext/>
-        <w:widowControl w:val="0"/>
-        <w:spacing w:before="240" w:after="60"/>
-        <w:jc w:val="both"/>
-        <w:rPr>
-          <w:b/>
-          <w:bCs/>
-          <w:sz w:val="28"/>
-          <w:szCs w:val="28"/>
-        </w:rPr>
-      </w:pPr>
-      <w:r>
-        <w:rPr>
-          <w:b/>
-          <w:bCs/>
-          <w:sz w:val="28"/>
-          <w:szCs w:val="28"/>
-        </w:rPr>
-        <w:t>RF13 – Checkout</w:t>
-      </w:r>
-    </w:p>
-    <w:p>
-      <w:pPr>
-        <w:keepNext/>
-        <w:widowControl w:val="0"/>
-        <w:spacing w:before="240" w:after="60"/>
-        <w:jc w:val="both"/>
-        <w:rPr>
-          <w:sz w:val="28"/>
-          <w:szCs w:val="28"/>
-        </w:rPr>
-      </w:pPr>
-      <w:r>
-        <w:rPr>
-          <w:sz w:val="28"/>
-          <w:szCs w:val="28"/>
-        </w:rPr>
-        <w:t>Il sistema deve permettere all’utente di procedere all’acquisto dei voli presenti nel carrello.</w:t>
-      </w:r>
-    </w:p>
-    <w:p>
-      <w:pPr>
-        <w:keepNext/>
-        <w:widowControl w:val="0"/>
-        <w:spacing w:before="240" w:after="60"/>
-        <w:jc w:val="both"/>
-        <w:rPr>
-          <w:b/>
-          <w:bCs/>
-          <w:sz w:val="28"/>
-          <w:szCs w:val="28"/>
-        </w:rPr>
-      </w:pPr>
-      <w:r>
-        <w:rPr>
-          <w:b/>
-          <w:bCs/>
-          <w:sz w:val="28"/>
-          <w:szCs w:val="28"/>
-        </w:rPr>
-        <w:t>RF14 – Verifica disponibilità fondi</w:t>
-      </w:r>
-    </w:p>
-    <w:p>
-      <w:pPr>
-        <w:keepNext/>
-        <w:widowControl w:val="0"/>
-        <w:spacing w:before="240" w:after="60"/>
-        <w:jc w:val="both"/>
-        <w:rPr>
-          <w:sz w:val="28"/>
-          <w:szCs w:val="28"/>
-        </w:rPr>
-      </w:pPr>
-      <w:r>
-        <w:rPr>
-          <w:sz w:val="28"/>
-          <w:szCs w:val="28"/>
-        </w:rPr>
-        <w:t xml:space="preserve">Durante il checkout, il sistema deve verificare che il saldo del portafoglio dell’utente </w:t>
-      </w:r>
-      <w:r>
-        <w:rPr>
-          <w:sz w:val="28"/>
-          <w:szCs w:val="28"/>
-        </w:rPr>
-        <w:lastRenderedPageBreak/>
-        <w:t>sia sufficiente a coprire l’importo totale dell’acquisto.</w:t>
-      </w:r>
-    </w:p>
-    <w:p>
-      <w:pPr>
-        <w:keepNext/>
-        <w:widowControl w:val="0"/>
-        <w:spacing w:before="240" w:after="60"/>
-        <w:jc w:val="both"/>
-        <w:rPr>
-          <w:b/>
-          <w:bCs/>
-          <w:sz w:val="28"/>
-          <w:szCs w:val="28"/>
-        </w:rPr>
-      </w:pPr>
-      <w:r>
-        <w:rPr>
-          <w:b/>
-          <w:bCs/>
-          <w:sz w:val="28"/>
-          <w:szCs w:val="28"/>
-        </w:rPr>
-        <w:t>RF15 – Conferma acquisto</w:t>
-      </w:r>
-    </w:p>
-    <w:p>
-      <w:pPr>
-        <w:keepNext/>
-        <w:widowControl w:val="0"/>
-        <w:spacing w:before="240" w:after="60"/>
-        <w:jc w:val="both"/>
-        <w:rPr>
-          <w:sz w:val="28"/>
-          <w:szCs w:val="28"/>
-        </w:rPr>
-      </w:pPr>
+        <w:t xml:space="preserve">- </w:t>
+      </w:r>
       <w:r>
         <w:rPr>
           <w:sz w:val="28"/>
@@ -5389,82 +5227,16 @@
         <w:widowControl w:val="0"/>
         <w:spacing w:before="240" w:after="60"/>
         <w:jc w:val="both"/>
-        <w:rPr>
-          <w:sz w:val="28"/>
-          <w:szCs w:val="28"/>
-        </w:rPr>
-      </w:pPr>
-    </w:p>
-    <w:p>
-      <w:pPr>
-        <w:keepNext/>
-        <w:widowControl w:val="0"/>
-        <w:spacing w:before="240" w:after="60"/>
-        <w:jc w:val="both"/>
-        <w:rPr>
-          <w:sz w:val="28"/>
-          <w:szCs w:val="28"/>
-        </w:rPr>
-      </w:pPr>
-    </w:p>
-    <w:p>
-      <w:pPr>
-        <w:keepNext/>
-        <w:widowControl w:val="0"/>
-        <w:spacing w:before="240" w:after="60"/>
-        <w:jc w:val="both"/>
-        <w:rPr>
-          <w:sz w:val="28"/>
-          <w:szCs w:val="28"/>
-        </w:rPr>
-      </w:pPr>
-    </w:p>
-    <w:p>
-      <w:pPr>
-        <w:keepNext/>
-        <w:widowControl w:val="0"/>
-        <w:spacing w:before="240" w:after="60"/>
-        <w:jc w:val="both"/>
-        <w:rPr>
-          <w:sz w:val="28"/>
-          <w:szCs w:val="28"/>
-        </w:rPr>
-      </w:pPr>
-    </w:p>
-    <w:p>
-      <w:pPr>
-        <w:keepNext/>
-        <w:widowControl w:val="0"/>
-        <w:spacing w:before="240" w:after="60"/>
-        <w:jc w:val="both"/>
+      </w:pPr>
+      <w:r>
         <w:rPr>
           <w:b/>
           <w:bCs/>
           <w:sz w:val="28"/>
           <w:szCs w:val="28"/>
         </w:rPr>
-      </w:pPr>
-      <w:r>
-        <w:rPr>
-          <w:b/>
-          <w:bCs/>
-          <w:sz w:val="28"/>
-          <w:szCs w:val="28"/>
-        </w:rPr>
-        <w:t>RF16 – Gestione errore fondi insufficienti</w:t>
-      </w:r>
-    </w:p>
-    <w:p>
-      <w:pPr>
-        <w:keepNext/>
-        <w:widowControl w:val="0"/>
-        <w:spacing w:before="240" w:after="60"/>
-        <w:jc w:val="both"/>
-        <w:rPr>
-          <w:sz w:val="28"/>
-          <w:szCs w:val="28"/>
-        </w:rPr>
-      </w:pPr>
+        <w:t xml:space="preserve">- </w:t>
+      </w:r>
       <w:r>
         <w:rPr>
           <w:sz w:val="28"/>
@@ -5533,79 +5305,51 @@
     <w:p>
       <w:pPr>
         <w:keepNext/>
+        <w:keepLines/>
+        <w:widowControl w:val="0"/>
+        <w:jc w:val="both"/>
+        <w:rPr>
+          <w:sz w:val="28"/>
+          <w:szCs w:val="28"/>
+        </w:rPr>
+      </w:pPr>
+      <w:r>
+        <w:rPr>
+          <w:b/>
+          <w:bCs/>
+          <w:sz w:val="28"/>
+          <w:szCs w:val="28"/>
+        </w:rPr>
+        <w:t xml:space="preserve">- </w:t>
+      </w:r>
+      <w:r>
+        <w:rPr>
+          <w:sz w:val="28"/>
+          <w:szCs w:val="28"/>
+        </w:rPr>
+        <w:t>Il sistema deve permettere all’utente di visualizzare lo storico delle proprie prenotazioni.</w:t>
+      </w:r>
+    </w:p>
+    <w:p>
+      <w:pPr>
+        <w:keepNext/>
         <w:widowControl w:val="0"/>
         <w:spacing w:before="240" w:after="60"/>
         <w:jc w:val="both"/>
         <w:rPr>
+          <w:sz w:val="28"/>
+          <w:szCs w:val="28"/>
+        </w:rPr>
+      </w:pPr>
+      <w:r>
+        <w:rPr>
           <w:b/>
           <w:bCs/>
           <w:sz w:val="28"/>
           <w:szCs w:val="28"/>
         </w:rPr>
-      </w:pPr>
-      <w:r>
-        <w:rPr>
-          <w:b/>
-          <w:bCs/>
-          <w:sz w:val="28"/>
-          <w:szCs w:val="28"/>
-        </w:rPr>
-        <w:t>RF17 – Visualizzazione prenotazioni</w:t>
-      </w:r>
-    </w:p>
-    <w:p>
-      <w:pPr>
-        <w:keepNext/>
-        <w:keepLines/>
-        <w:widowControl w:val="0"/>
-        <w:jc w:val="both"/>
-        <w:rPr>
-          <w:sz w:val="28"/>
-          <w:szCs w:val="28"/>
-        </w:rPr>
-      </w:pPr>
-      <w:r>
-        <w:rPr>
-          <w:sz w:val="28"/>
-          <w:szCs w:val="28"/>
-        </w:rPr>
-        <w:t>Il sistema deve permettere all’utente di visualizzare lo storico delle proprie prenotazioni.</w:t>
-      </w:r>
-    </w:p>
-    <w:p>
-      <w:pPr>
-        <w:keepNext/>
-        <w:widowControl w:val="0"/>
-        <w:spacing w:before="240" w:after="60"/>
-        <w:jc w:val="both"/>
-        <w:rPr>
-          <w:b/>
-          <w:bCs/>
-          <w:sz w:val="28"/>
-          <w:szCs w:val="28"/>
-        </w:rPr>
-      </w:pPr>
-      <w:r>
-        <w:rPr>
-          <w:b/>
-          <w:bCs/>
-          <w:sz w:val="28"/>
-          <w:szCs w:val="28"/>
-        </w:rPr>
-        <w:t>RF18 – Visualizzazione dettagli prenotazione</w:t>
-      </w:r>
-    </w:p>
-    <w:p>
-      <w:pPr>
-        <w:keepNext/>
-        <w:widowControl w:val="0"/>
-        <w:spacing w:before="240" w:after="60"/>
-        <w:jc w:val="both"/>
-        <w:rPr>
-          <w:sz w:val="28"/>
-          <w:szCs w:val="28"/>
-        </w:rPr>
-      </w:pPr>
+        <w:t xml:space="preserve">- </w:t>
+      </w:r>
       <w:r>
         <w:rPr>
           <w:sz w:val="28"/>
@@ -5706,7 +5450,6 @@
           <w:sz w:val="28"/>
           <w:szCs w:val="28"/>
         </w:rPr>
-        <w:lastRenderedPageBreak/>
         <w:t>numero passeggeri</w:t>
       </w:r>
     </w:p>
@@ -5736,33 +5479,19 @@
         <w:spacing w:before="240" w:after="60"/>
         <w:jc w:val="both"/>
         <w:rPr>
+          <w:sz w:val="28"/>
+          <w:szCs w:val="28"/>
+        </w:rPr>
+      </w:pPr>
+      <w:r>
+        <w:rPr>
           <w:b/>
           <w:bCs/>
           <w:sz w:val="28"/>
           <w:szCs w:val="28"/>
         </w:rPr>
-      </w:pPr>
-      <w:r>
-        <w:rPr>
-          <w:b/>
-          <w:bCs/>
-          <w:sz w:val="28"/>
-          <w:szCs w:val="28"/>
-        </w:rPr>
-        <w:t>RF19 – Persistenza dei dati</w:t>
-      </w:r>
-    </w:p>
-    <w:p>
-      <w:pPr>
-        <w:keepNext/>
-        <w:widowControl w:val="0"/>
-        <w:spacing w:before="240" w:after="60"/>
-        <w:jc w:val="both"/>
-        <w:rPr>
-          <w:sz w:val="28"/>
-          <w:szCs w:val="28"/>
-        </w:rPr>
-      </w:pPr>
+        <w:t xml:space="preserve">- </w:t>
+      </w:r>
       <w:r>
         <w:rPr>
           <w:sz w:val="28"/>
@@ -5884,6 +5613,7 @@
           <w:sz w:val="46"/>
           <w:szCs w:val="46"/>
         </w:rPr>
+        <w:lastRenderedPageBreak/>
         <w:t>4. Requisiti Non Funzionali</w:t>
       </w:r>
     </w:p>
@@ -5908,7 +5638,7 @@
           <w:sz w:val="34"/>
           <w:szCs w:val="34"/>
         </w:rPr>
-        <w:t>RNF1: Prestazioni</w:t>
+        <w:t>Prestazioni</w:t>
       </w:r>
     </w:p>
     <w:p>
@@ -5948,7 +5678,23 @@
           <w:sz w:val="28"/>
           <w:szCs w:val="28"/>
         </w:rPr>
-        <w:t>Le pagine principali (ricerca voli, carrello, area personale) devono caricarsi entro 2 secondi in condizioni di carico normale.</w:t>
+        <w:t xml:space="preserve">Le pagine principali (ricerca voli, carrello, area personale) devono caricarsi entro </w:t>
+      </w:r>
+      <w:proofErr w:type="gramStart"/>
+      <w:r>
+        <w:rPr>
+          <w:sz w:val="28"/>
+          <w:szCs w:val="28"/>
+        </w:rPr>
+        <w:t>2</w:t>
+      </w:r>
+      <w:proofErr w:type="gramEnd"/>
+      <w:r>
+        <w:rPr>
+          <w:sz w:val="28"/>
+          <w:szCs w:val="28"/>
+        </w:rPr>
+        <w:t xml:space="preserve"> secondi in condizioni di carico normale.</w:t>
       </w:r>
       <w:r>
         <w:rPr>
@@ -5976,7 +5722,23 @@
           <w:sz w:val="28"/>
           <w:szCs w:val="28"/>
         </w:rPr>
-        <w:t>Le operazioni critiche (login, aggiunta al carrello, checkout) devono essere completate entro 3 secondi.</w:t>
+        <w:t xml:space="preserve">Le operazioni critiche (login, aggiunta al carrello, checkout) devono essere completate entro </w:t>
+      </w:r>
+      <w:proofErr w:type="gramStart"/>
+      <w:r>
+        <w:rPr>
+          <w:sz w:val="28"/>
+          <w:szCs w:val="28"/>
+        </w:rPr>
+        <w:t>3</w:t>
+      </w:r>
+      <w:proofErr w:type="gramEnd"/>
+      <w:r>
+        <w:rPr>
+          <w:sz w:val="28"/>
+          <w:szCs w:val="28"/>
+        </w:rPr>
+        <w:t xml:space="preserve"> secondi.</w:t>
       </w:r>
       <w:r>
         <w:rPr>
@@ -6029,7 +5791,7 @@
           <w:sz w:val="34"/>
           <w:szCs w:val="34"/>
         </w:rPr>
-        <w:t>RNF2: Sicurezza</w:t>
+        <w:t>Sicurezza</w:t>
       </w:r>
     </w:p>
     <w:p>
@@ -6194,7 +5956,7 @@
           <w:sz w:val="34"/>
           <w:szCs w:val="34"/>
         </w:rPr>
-        <w:t>RNF3: Usabilità</w:t>
+        <w:t>Usabilità</w:t>
       </w:r>
     </w:p>
     <w:p>
@@ -6399,7 +6161,7 @@
           <w:sz w:val="34"/>
           <w:szCs w:val="34"/>
         </w:rPr>
-        <w:t>RNF4: Scalabilità</w:t>
+        <w:t>Scalabilità</w:t>
       </w:r>
     </w:p>
     <w:p>
@@ -6559,7 +6321,14 @@
           <w:sz w:val="28"/>
           <w:szCs w:val="28"/>
         </w:rPr>
-        <w:t>servlet</w:t>
+        <w:t>S</w:t>
+      </w:r>
+      <w:r>
+        <w:rPr>
+          <w:sz w:val="28"/>
+          <w:szCs w:val="28"/>
+        </w:rPr>
+        <w:t>ervlet</w:t>
       </w:r>
       <w:proofErr w:type="spellEnd"/>
       <w:r>
@@ -6676,7 +6445,7 @@
           <w:sz w:val="34"/>
           <w:szCs w:val="34"/>
         </w:rPr>
-        <w:t>RNF5: Affidabilità</w:t>
+        <w:t>Affidabilità</w:t>
       </w:r>
     </w:p>
     <w:p>
@@ -6903,7 +6672,7 @@
           <w:sz w:val="34"/>
           <w:szCs w:val="34"/>
         </w:rPr>
-        <w:t>RNF6: Manutenibilità</w:t>
+        <w:t>Manutenibilità</w:t>
       </w:r>
     </w:p>
     <w:p>
@@ -7130,15 +6899,7 @@
           <w:sz w:val="28"/>
           <w:szCs w:val="28"/>
         </w:rPr>
-        <w:t xml:space="preserve">È possibile aggiungere nuove funzionalità (es: nuovi metodi di pagamento, </w:t>
-      </w:r>
-      <w:r>
-        <w:rPr>
-          <w:sz w:val="28"/>
-          <w:szCs w:val="28"/>
-        </w:rPr>
-        <w:lastRenderedPageBreak/>
-        <w:t>gestione admin, ecc.) senza riscrivere l’intero sistema.</w:t>
+        <w:t>È possibile aggiungere nuove funzionalità (es: nuovi metodi di pagamento, gestione admin, ecc.) senza riscrivere l’intero sistema.</w:t>
       </w:r>
     </w:p>
     <w:p>
@@ -7162,7 +6923,7 @@
           <w:sz w:val="34"/>
           <w:szCs w:val="34"/>
         </w:rPr>
-        <w:t>RNF7: Portabilità</w:t>
+        <w:t>Portabilità</w:t>
       </w:r>
     </w:p>
     <w:p>
@@ -7184,100 +6945,14 @@
           <w:sz w:val="28"/>
           <w:szCs w:val="28"/>
         </w:rPr>
-        <w:t>Il sistema deve essere eseguibile su qualsiasi ambiente che supporti:</w:t>
-      </w:r>
-      <w:r>
-        <w:rPr>
-          <w:sz w:val="28"/>
-          <w:szCs w:val="28"/>
-        </w:rPr>
-        <w:br/>
-      </w:r>
-    </w:p>
-    <w:p>
-      <w:pPr>
-        <w:keepNext/>
-        <w:widowControl w:val="0"/>
-        <w:numPr>
-          <w:ilvl w:val="1"/>
-          <w:numId w:val="16"/>
-        </w:numPr>
-        <w:rPr>
-          <w:sz w:val="28"/>
-          <w:szCs w:val="28"/>
-        </w:rPr>
-      </w:pPr>
-      <w:r>
-        <w:rPr>
-          <w:sz w:val="28"/>
-          <w:szCs w:val="28"/>
-        </w:rPr>
-        <w:t>Java</w:t>
-      </w:r>
-      <w:r>
-        <w:rPr>
-          <w:sz w:val="28"/>
-          <w:szCs w:val="28"/>
-        </w:rPr>
-        <w:br/>
-      </w:r>
-    </w:p>
-    <w:p>
-      <w:pPr>
-        <w:keepNext/>
-        <w:widowControl w:val="0"/>
-        <w:numPr>
-          <w:ilvl w:val="1"/>
-          <w:numId w:val="16"/>
-        </w:numPr>
-        <w:rPr>
-          <w:sz w:val="28"/>
-          <w:szCs w:val="28"/>
-        </w:rPr>
-      </w:pPr>
-      <w:proofErr w:type="spellStart"/>
-      <w:r>
-        <w:rPr>
-          <w:sz w:val="28"/>
-          <w:szCs w:val="28"/>
-        </w:rPr>
-        <w:t>Servlet</w:t>
-      </w:r>
-      <w:proofErr w:type="spellEnd"/>
-      <w:r>
-        <w:rPr>
-          <w:sz w:val="28"/>
-          <w:szCs w:val="28"/>
-        </w:rPr>
-        <w:t xml:space="preserve"> Container (es: Tomcat)</w:t>
-      </w:r>
-      <w:r>
-        <w:rPr>
-          <w:sz w:val="28"/>
-          <w:szCs w:val="28"/>
-        </w:rPr>
-        <w:br/>
-      </w:r>
-    </w:p>
-    <w:p>
-      <w:pPr>
-        <w:keepNext/>
-        <w:widowControl w:val="0"/>
-        <w:numPr>
-          <w:ilvl w:val="1"/>
-          <w:numId w:val="16"/>
-        </w:numPr>
-        <w:rPr>
-          <w:sz w:val="28"/>
-          <w:szCs w:val="28"/>
-        </w:rPr>
-      </w:pPr>
-      <w:r>
-        <w:rPr>
-          <w:sz w:val="28"/>
-          <w:szCs w:val="28"/>
-        </w:rPr>
-        <w:t>MySQL</w:t>
+        <w:t>Il sistema deve essere eseguibile su qualsiasi ambiente</w:t>
+      </w:r>
+      <w:r>
+        <w:rPr>
+          <w:sz w:val="28"/>
+          <w:szCs w:val="28"/>
+        </w:rPr>
+        <w:t>.</w:t>
       </w:r>
       <w:r>
         <w:rPr>
@@ -7308,6 +6983,30 @@
         </w:rPr>
         <w:t>L’accesso avviene tramite browser web senza necessità di installazione.</w:t>
       </w:r>
+    </w:p>
+    <w:p>
+      <w:pPr>
+        <w:keepNext/>
+        <w:widowControl w:val="0"/>
+        <w:spacing w:before="240" w:after="240"/>
+        <w:ind w:left="720"/>
+        <w:rPr>
+          <w:sz w:val="28"/>
+          <w:szCs w:val="28"/>
+        </w:rPr>
+      </w:pPr>
+    </w:p>
+    <w:p>
+      <w:pPr>
+        <w:keepNext/>
+        <w:widowControl w:val="0"/>
+        <w:spacing w:before="240" w:after="240"/>
+        <w:ind w:left="720"/>
+        <w:rPr>
+          <w:sz w:val="28"/>
+          <w:szCs w:val="28"/>
+        </w:rPr>
+      </w:pPr>
     </w:p>
     <w:p>
       <w:pPr>
@@ -7518,7 +7217,25 @@
                 <w:sz w:val="24"/>
                 <w:szCs w:val="24"/>
               </w:rPr>
-              <w:t>2 Ottobre 2024</w:t>
+              <w:t xml:space="preserve">2 </w:t>
+            </w:r>
+            <w:proofErr w:type="gramStart"/>
+            <w:r>
+              <w:rPr>
+                <w:color w:val="000000"/>
+                <w:sz w:val="24"/>
+                <w:szCs w:val="24"/>
+              </w:rPr>
+              <w:t>Ottobre</w:t>
+            </w:r>
+            <w:proofErr w:type="gramEnd"/>
+            <w:r>
+              <w:rPr>
+                <w:color w:val="000000"/>
+                <w:sz w:val="24"/>
+                <w:szCs w:val="24"/>
+              </w:rPr>
+              <w:t xml:space="preserve"> 2024</w:t>
             </w:r>
           </w:p>
         </w:tc>
@@ -7585,7 +7302,25 @@
                 <w:sz w:val="24"/>
                 <w:szCs w:val="24"/>
               </w:rPr>
-              <w:t>7 Ottobre 2024</w:t>
+              <w:t xml:space="preserve">7 </w:t>
+            </w:r>
+            <w:proofErr w:type="gramStart"/>
+            <w:r>
+              <w:rPr>
+                <w:color w:val="000000"/>
+                <w:sz w:val="24"/>
+                <w:szCs w:val="24"/>
+              </w:rPr>
+              <w:t>Ottobre</w:t>
+            </w:r>
+            <w:proofErr w:type="gramEnd"/>
+            <w:r>
+              <w:rPr>
+                <w:color w:val="000000"/>
+                <w:sz w:val="24"/>
+                <w:szCs w:val="24"/>
+              </w:rPr>
+              <w:t xml:space="preserve"> 2024</w:t>
             </w:r>
           </w:p>
         </w:tc>
@@ -7662,7 +7397,25 @@
                 <w:sz w:val="24"/>
                 <w:szCs w:val="24"/>
               </w:rPr>
-              <w:t>14 Ottobre 2024</w:t>
+              <w:t xml:space="preserve">14 </w:t>
+            </w:r>
+            <w:proofErr w:type="gramStart"/>
+            <w:r>
+              <w:rPr>
+                <w:color w:val="000000"/>
+                <w:sz w:val="24"/>
+                <w:szCs w:val="24"/>
+              </w:rPr>
+              <w:t>Ottobre</w:t>
+            </w:r>
+            <w:proofErr w:type="gramEnd"/>
+            <w:r>
+              <w:rPr>
+                <w:color w:val="000000"/>
+                <w:sz w:val="24"/>
+                <w:szCs w:val="24"/>
+              </w:rPr>
+              <w:t xml:space="preserve"> 2024</w:t>
             </w:r>
           </w:p>
         </w:tc>
@@ -7729,7 +7482,25 @@
                 <w:sz w:val="24"/>
                 <w:szCs w:val="24"/>
               </w:rPr>
-              <w:t>28 Ottobre 2024</w:t>
+              <w:t xml:space="preserve">28 </w:t>
+            </w:r>
+            <w:proofErr w:type="gramStart"/>
+            <w:r>
+              <w:rPr>
+                <w:color w:val="000000"/>
+                <w:sz w:val="24"/>
+                <w:szCs w:val="24"/>
+              </w:rPr>
+              <w:t>Ottobre</w:t>
+            </w:r>
+            <w:proofErr w:type="gramEnd"/>
+            <w:r>
+              <w:rPr>
+                <w:color w:val="000000"/>
+                <w:sz w:val="24"/>
+                <w:szCs w:val="24"/>
+              </w:rPr>
+              <w:t xml:space="preserve"> 2024</w:t>
             </w:r>
           </w:p>
         </w:tc>
@@ -7816,7 +7587,25 @@
                 <w:sz w:val="24"/>
                 <w:szCs w:val="24"/>
               </w:rPr>
-              <w:t>11 Novembre 2024</w:t>
+              <w:t xml:space="preserve">11 </w:t>
+            </w:r>
+            <w:proofErr w:type="gramStart"/>
+            <w:r>
+              <w:rPr>
+                <w:color w:val="000000"/>
+                <w:sz w:val="24"/>
+                <w:szCs w:val="24"/>
+              </w:rPr>
+              <w:t>Novembre</w:t>
+            </w:r>
+            <w:proofErr w:type="gramEnd"/>
+            <w:r>
+              <w:rPr>
+                <w:color w:val="000000"/>
+                <w:sz w:val="24"/>
+                <w:szCs w:val="24"/>
+              </w:rPr>
+              <w:t xml:space="preserve"> 2024</w:t>
             </w:r>
           </w:p>
         </w:tc>
@@ -7893,7 +7682,25 @@
                 <w:sz w:val="24"/>
                 <w:szCs w:val="24"/>
               </w:rPr>
-              <w:t>25 Novembre 2024</w:t>
+              <w:t xml:space="preserve">25 </w:t>
+            </w:r>
+            <w:proofErr w:type="gramStart"/>
+            <w:r>
+              <w:rPr>
+                <w:color w:val="000000"/>
+                <w:sz w:val="24"/>
+                <w:szCs w:val="24"/>
+              </w:rPr>
+              <w:t>Novembre</w:t>
+            </w:r>
+            <w:proofErr w:type="gramEnd"/>
+            <w:r>
+              <w:rPr>
+                <w:color w:val="000000"/>
+                <w:sz w:val="24"/>
+                <w:szCs w:val="24"/>
+              </w:rPr>
+              <w:t xml:space="preserve"> 2024</w:t>
             </w:r>
           </w:p>
         </w:tc>
@@ -7960,7 +7767,25 @@
                 <w:sz w:val="24"/>
                 <w:szCs w:val="24"/>
               </w:rPr>
-              <w:t>16 Dicembre 2024</w:t>
+              <w:t xml:space="preserve">16 </w:t>
+            </w:r>
+            <w:proofErr w:type="gramStart"/>
+            <w:r>
+              <w:rPr>
+                <w:color w:val="000000"/>
+                <w:sz w:val="24"/>
+                <w:szCs w:val="24"/>
+              </w:rPr>
+              <w:t>Dicembre</w:t>
+            </w:r>
+            <w:proofErr w:type="gramEnd"/>
+            <w:r>
+              <w:rPr>
+                <w:color w:val="000000"/>
+                <w:sz w:val="24"/>
+                <w:szCs w:val="24"/>
+              </w:rPr>
+              <w:t xml:space="preserve"> 2024</w:t>
             </w:r>
           </w:p>
         </w:tc>
@@ -8027,7 +7852,25 @@
                 <w:sz w:val="24"/>
                 <w:szCs w:val="24"/>
               </w:rPr>
-              <w:t>16 Dicembre 2024</w:t>
+              <w:t xml:space="preserve">16 </w:t>
+            </w:r>
+            <w:proofErr w:type="gramStart"/>
+            <w:r>
+              <w:rPr>
+                <w:color w:val="000000"/>
+                <w:sz w:val="24"/>
+                <w:szCs w:val="24"/>
+              </w:rPr>
+              <w:t>Dicembre</w:t>
+            </w:r>
+            <w:proofErr w:type="gramEnd"/>
+            <w:r>
+              <w:rPr>
+                <w:color w:val="000000"/>
+                <w:sz w:val="24"/>
+                <w:szCs w:val="24"/>
+              </w:rPr>
+              <w:t xml:space="preserve"> 2024</w:t>
             </w:r>
           </w:p>
         </w:tc>
@@ -8094,7 +7937,25 @@
                 <w:sz w:val="24"/>
                 <w:szCs w:val="24"/>
               </w:rPr>
-              <w:t>30 Gennaio 2025</w:t>
+              <w:t xml:space="preserve">30 </w:t>
+            </w:r>
+            <w:proofErr w:type="gramStart"/>
+            <w:r>
+              <w:rPr>
+                <w:color w:val="000000"/>
+                <w:sz w:val="24"/>
+                <w:szCs w:val="24"/>
+              </w:rPr>
+              <w:t>Gennaio</w:t>
+            </w:r>
+            <w:proofErr w:type="gramEnd"/>
+            <w:r>
+              <w:rPr>
+                <w:color w:val="000000"/>
+                <w:sz w:val="24"/>
+                <w:szCs w:val="24"/>
+              </w:rPr>
+              <w:t xml:space="preserve"> 2025</w:t>
             </w:r>
           </w:p>
         </w:tc>
@@ -8161,7 +8022,25 @@
                 <w:sz w:val="24"/>
                 <w:szCs w:val="24"/>
               </w:rPr>
-              <w:t>10 Febbraio 2025</w:t>
+              <w:t xml:space="preserve">10 </w:t>
+            </w:r>
+            <w:proofErr w:type="gramStart"/>
+            <w:r>
+              <w:rPr>
+                <w:color w:val="000000"/>
+                <w:sz w:val="24"/>
+                <w:szCs w:val="24"/>
+              </w:rPr>
+              <w:t>Febbraio</w:t>
+            </w:r>
+            <w:proofErr w:type="gramEnd"/>
+            <w:r>
+              <w:rPr>
+                <w:color w:val="000000"/>
+                <w:sz w:val="24"/>
+                <w:szCs w:val="24"/>
+              </w:rPr>
+              <w:t xml:space="preserve"> 2025</w:t>
             </w:r>
           </w:p>
         </w:tc>
@@ -8228,7 +8107,25 @@
                 <w:sz w:val="24"/>
                 <w:szCs w:val="24"/>
               </w:rPr>
-              <w:t>15 Febbraio 2025</w:t>
+              <w:t xml:space="preserve">15 </w:t>
+            </w:r>
+            <w:proofErr w:type="gramStart"/>
+            <w:r>
+              <w:rPr>
+                <w:color w:val="000000"/>
+                <w:sz w:val="24"/>
+                <w:szCs w:val="24"/>
+              </w:rPr>
+              <w:t>Febbraio</w:t>
+            </w:r>
+            <w:proofErr w:type="gramEnd"/>
+            <w:r>
+              <w:rPr>
+                <w:color w:val="000000"/>
+                <w:sz w:val="24"/>
+                <w:szCs w:val="24"/>
+              </w:rPr>
+              <w:t xml:space="preserve"> 2025</w:t>
             </w:r>
           </w:p>
         </w:tc>
@@ -8295,7 +8192,25 @@
                 <w:sz w:val="24"/>
                 <w:szCs w:val="24"/>
               </w:rPr>
-              <w:t>20 Febbraio 2025</w:t>
+              <w:t xml:space="preserve">20 </w:t>
+            </w:r>
+            <w:proofErr w:type="gramStart"/>
+            <w:r>
+              <w:rPr>
+                <w:color w:val="000000"/>
+                <w:sz w:val="24"/>
+                <w:szCs w:val="24"/>
+              </w:rPr>
+              <w:t>Febbraio</w:t>
+            </w:r>
+            <w:proofErr w:type="gramEnd"/>
+            <w:r>
+              <w:rPr>
+                <w:color w:val="000000"/>
+                <w:sz w:val="24"/>
+                <w:szCs w:val="24"/>
+              </w:rPr>
+              <w:t xml:space="preserve"> 2025</w:t>
             </w:r>
           </w:p>
         </w:tc>
@@ -8362,7 +8277,25 @@
                 <w:sz w:val="24"/>
                 <w:szCs w:val="24"/>
               </w:rPr>
-              <w:t>22 Febbraio 2025</w:t>
+              <w:t xml:space="preserve">22 </w:t>
+            </w:r>
+            <w:proofErr w:type="gramStart"/>
+            <w:r>
+              <w:rPr>
+                <w:color w:val="000000"/>
+                <w:sz w:val="24"/>
+                <w:szCs w:val="24"/>
+              </w:rPr>
+              <w:t>Febbraio</w:t>
+            </w:r>
+            <w:proofErr w:type="gramEnd"/>
+            <w:r>
+              <w:rPr>
+                <w:color w:val="000000"/>
+                <w:sz w:val="24"/>
+                <w:szCs w:val="24"/>
+              </w:rPr>
+              <w:t xml:space="preserve"> 2025</w:t>
             </w:r>
           </w:p>
         </w:tc>
@@ -8429,7 +8362,25 @@
                 <w:sz w:val="24"/>
                 <w:szCs w:val="24"/>
               </w:rPr>
-              <w:t>24 Febbraio 2025</w:t>
+              <w:t xml:space="preserve">24 </w:t>
+            </w:r>
+            <w:proofErr w:type="gramStart"/>
+            <w:r>
+              <w:rPr>
+                <w:color w:val="000000"/>
+                <w:sz w:val="24"/>
+                <w:szCs w:val="24"/>
+              </w:rPr>
+              <w:t>Febbraio</w:t>
+            </w:r>
+            <w:proofErr w:type="gramEnd"/>
+            <w:r>
+              <w:rPr>
+                <w:color w:val="000000"/>
+                <w:sz w:val="24"/>
+                <w:szCs w:val="24"/>
+              </w:rPr>
+              <w:t xml:space="preserve"> 2025</w:t>
             </w:r>
           </w:p>
         </w:tc>
@@ -8496,7 +8447,25 @@
                 <w:sz w:val="24"/>
                 <w:szCs w:val="24"/>
               </w:rPr>
-              <w:t>25 Febbraio 2025</w:t>
+              <w:t xml:space="preserve">25 </w:t>
+            </w:r>
+            <w:proofErr w:type="gramStart"/>
+            <w:r>
+              <w:rPr>
+                <w:color w:val="000000"/>
+                <w:sz w:val="24"/>
+                <w:szCs w:val="24"/>
+              </w:rPr>
+              <w:t>Febbraio</w:t>
+            </w:r>
+            <w:proofErr w:type="gramEnd"/>
+            <w:r>
+              <w:rPr>
+                <w:color w:val="000000"/>
+                <w:sz w:val="24"/>
+                <w:szCs w:val="24"/>
+              </w:rPr>
+              <w:t xml:space="preserve"> 2025</w:t>
             </w:r>
           </w:p>
         </w:tc>
@@ -9507,6 +9476,119 @@
     </w:lvl>
   </w:abstractNum>
   <w:abstractNum w:abstractNumId="1" w15:restartNumberingAfterBreak="0">
+    <w:nsid w:val="0308711D"/>
+    <w:multiLevelType w:val="hybridMultilevel"/>
+    <w:tmpl w:val="D49C0142"/>
+    <w:lvl w:ilvl="0" w:tplc="6F50C7B4">
+      <w:start w:val="3"/>
+      <w:numFmt w:val="bullet"/>
+      <w:lvlText w:val="-"/>
+      <w:lvlJc w:val="left"/>
+      <w:pPr>
+        <w:ind w:left="720" w:hanging="360"/>
+      </w:pPr>
+      <w:rPr>
+        <w:rFonts w:ascii="Times New Roman" w:eastAsia="Times New Roman" w:hAnsi="Times New Roman" w:cs="Times New Roman" w:hint="default"/>
+      </w:rPr>
+    </w:lvl>
+    <w:lvl w:ilvl="1" w:tplc="04100003" w:tentative="1">
+      <w:start w:val="1"/>
+      <w:numFmt w:val="bullet"/>
+      <w:lvlText w:val="o"/>
+      <w:lvlJc w:val="left"/>
+      <w:pPr>
+        <w:ind w:left="1440" w:hanging="360"/>
+      </w:pPr>
+      <w:rPr>
+        <w:rFonts w:ascii="Courier New" w:hAnsi="Courier New" w:cs="Courier New" w:hint="default"/>
+      </w:rPr>
+    </w:lvl>
+    <w:lvl w:ilvl="2" w:tplc="04100005" w:tentative="1">
+      <w:start w:val="1"/>
+      <w:numFmt w:val="bullet"/>
+      <w:lvlText w:val=""/>
+      <w:lvlJc w:val="left"/>
+      <w:pPr>
+        <w:ind w:left="2160" w:hanging="360"/>
+      </w:pPr>
+      <w:rPr>
+        <w:rFonts w:ascii="Wingdings" w:hAnsi="Wingdings" w:hint="default"/>
+      </w:rPr>
+    </w:lvl>
+    <w:lvl w:ilvl="3" w:tplc="04100001" w:tentative="1">
+      <w:start w:val="1"/>
+      <w:numFmt w:val="bullet"/>
+      <w:lvlText w:val=""/>
+      <w:lvlJc w:val="left"/>
+      <w:pPr>
+        <w:ind w:left="2880" w:hanging="360"/>
+      </w:pPr>
+      <w:rPr>
+        <w:rFonts w:ascii="Symbol" w:hAnsi="Symbol" w:hint="default"/>
+      </w:rPr>
+    </w:lvl>
+    <w:lvl w:ilvl="4" w:tplc="04100003" w:tentative="1">
+      <w:start w:val="1"/>
+      <w:numFmt w:val="bullet"/>
+      <w:lvlText w:val="o"/>
+      <w:lvlJc w:val="left"/>
+      <w:pPr>
+        <w:ind w:left="3600" w:hanging="360"/>
+      </w:pPr>
+      <w:rPr>
+        <w:rFonts w:ascii="Courier New" w:hAnsi="Courier New" w:cs="Courier New" w:hint="default"/>
+      </w:rPr>
+    </w:lvl>
+    <w:lvl w:ilvl="5" w:tplc="04100005" w:tentative="1">
+      <w:start w:val="1"/>
+      <w:numFmt w:val="bullet"/>
+      <w:lvlText w:val=""/>
+      <w:lvlJc w:val="left"/>
+      <w:pPr>
+        <w:ind w:left="4320" w:hanging="360"/>
+      </w:pPr>
+      <w:rPr>
+        <w:rFonts w:ascii="Wingdings" w:hAnsi="Wingdings" w:hint="default"/>
+      </w:rPr>
+    </w:lvl>
+    <w:lvl w:ilvl="6" w:tplc="04100001" w:tentative="1">
+      <w:start w:val="1"/>
+      <w:numFmt w:val="bullet"/>
+      <w:lvlText w:val=""/>
+      <w:lvlJc w:val="left"/>
+      <w:pPr>
+        <w:ind w:left="5040" w:hanging="360"/>
+      </w:pPr>
+      <w:rPr>
+        <w:rFonts w:ascii="Symbol" w:hAnsi="Symbol" w:hint="default"/>
+      </w:rPr>
+    </w:lvl>
+    <w:lvl w:ilvl="7" w:tplc="04100003" w:tentative="1">
+      <w:start w:val="1"/>
+      <w:numFmt w:val="bullet"/>
+      <w:lvlText w:val="o"/>
+      <w:lvlJc w:val="left"/>
+      <w:pPr>
+        <w:ind w:left="5760" w:hanging="360"/>
+      </w:pPr>
+      <w:rPr>
+        <w:rFonts w:ascii="Courier New" w:hAnsi="Courier New" w:cs="Courier New" w:hint="default"/>
+      </w:rPr>
+    </w:lvl>
+    <w:lvl w:ilvl="8" w:tplc="04100005" w:tentative="1">
+      <w:start w:val="1"/>
+      <w:numFmt w:val="bullet"/>
+      <w:lvlText w:val=""/>
+      <w:lvlJc w:val="left"/>
+      <w:pPr>
+        <w:ind w:left="6480" w:hanging="360"/>
+      </w:pPr>
+      <w:rPr>
+        <w:rFonts w:ascii="Wingdings" w:hAnsi="Wingdings" w:hint="default"/>
+      </w:rPr>
+    </w:lvl>
+  </w:abstractNum>
+  <w:abstractNum w:abstractNumId="2" w15:restartNumberingAfterBreak="0">
     <w:nsid w:val="07E8055A"/>
     <w:multiLevelType w:val="multilevel"/>
     <w:tmpl w:val="F4C484D8"/>
@@ -9619,7 +9701,7 @@
       </w:rPr>
     </w:lvl>
   </w:abstractNum>
-  <w:abstractNum w:abstractNumId="2" w15:restartNumberingAfterBreak="0">
+  <w:abstractNum w:abstractNumId="3" w15:restartNumberingAfterBreak="0">
     <w:nsid w:val="0E2541FF"/>
     <w:multiLevelType w:val="multilevel"/>
     <w:tmpl w:val="260E6DC6"/>
@@ -9750,7 +9832,234 @@
       </w:rPr>
     </w:lvl>
   </w:abstractNum>
-  <w:abstractNum w:abstractNumId="3" w15:restartNumberingAfterBreak="0">
+  <w:abstractNum w:abstractNumId="4" w15:restartNumberingAfterBreak="0">
+    <w:nsid w:val="149B2ED7"/>
+    <w:multiLevelType w:val="hybridMultilevel"/>
+    <w:tmpl w:val="5A026018"/>
+    <w:lvl w:ilvl="0" w:tplc="9672F9CA">
+      <w:start w:val="3"/>
+      <w:numFmt w:val="bullet"/>
+      <w:lvlText w:val="-"/>
+      <w:lvlJc w:val="left"/>
+      <w:pPr>
+        <w:ind w:left="720" w:hanging="360"/>
+      </w:pPr>
+      <w:rPr>
+        <w:rFonts w:ascii="Times New Roman" w:eastAsia="Times New Roman" w:hAnsi="Times New Roman" w:cs="Times New Roman" w:hint="default"/>
+        <w:sz w:val="28"/>
+      </w:rPr>
+    </w:lvl>
+    <w:lvl w:ilvl="1" w:tplc="04100003" w:tentative="1">
+      <w:start w:val="1"/>
+      <w:numFmt w:val="bullet"/>
+      <w:lvlText w:val="o"/>
+      <w:lvlJc w:val="left"/>
+      <w:pPr>
+        <w:ind w:left="1440" w:hanging="360"/>
+      </w:pPr>
+      <w:rPr>
+        <w:rFonts w:ascii="Courier New" w:hAnsi="Courier New" w:cs="Courier New" w:hint="default"/>
+      </w:rPr>
+    </w:lvl>
+    <w:lvl w:ilvl="2" w:tplc="04100005" w:tentative="1">
+      <w:start w:val="1"/>
+      <w:numFmt w:val="bullet"/>
+      <w:lvlText w:val=""/>
+      <w:lvlJc w:val="left"/>
+      <w:pPr>
+        <w:ind w:left="2160" w:hanging="360"/>
+      </w:pPr>
+      <w:rPr>
+        <w:rFonts w:ascii="Wingdings" w:hAnsi="Wingdings" w:hint="default"/>
+      </w:rPr>
+    </w:lvl>
+    <w:lvl w:ilvl="3" w:tplc="04100001" w:tentative="1">
+      <w:start w:val="1"/>
+      <w:numFmt w:val="bullet"/>
+      <w:lvlText w:val=""/>
+      <w:lvlJc w:val="left"/>
+      <w:pPr>
+        <w:ind w:left="2880" w:hanging="360"/>
+      </w:pPr>
+      <w:rPr>
+        <w:rFonts w:ascii="Symbol" w:hAnsi="Symbol" w:hint="default"/>
+      </w:rPr>
+    </w:lvl>
+    <w:lvl w:ilvl="4" w:tplc="04100003" w:tentative="1">
+      <w:start w:val="1"/>
+      <w:numFmt w:val="bullet"/>
+      <w:lvlText w:val="o"/>
+      <w:lvlJc w:val="left"/>
+      <w:pPr>
+        <w:ind w:left="3600" w:hanging="360"/>
+      </w:pPr>
+      <w:rPr>
+        <w:rFonts w:ascii="Courier New" w:hAnsi="Courier New" w:cs="Courier New" w:hint="default"/>
+      </w:rPr>
+    </w:lvl>
+    <w:lvl w:ilvl="5" w:tplc="04100005" w:tentative="1">
+      <w:start w:val="1"/>
+      <w:numFmt w:val="bullet"/>
+      <w:lvlText w:val=""/>
+      <w:lvlJc w:val="left"/>
+      <w:pPr>
+        <w:ind w:left="4320" w:hanging="360"/>
+      </w:pPr>
+      <w:rPr>
+        <w:rFonts w:ascii="Wingdings" w:hAnsi="Wingdings" w:hint="default"/>
+      </w:rPr>
+    </w:lvl>
+    <w:lvl w:ilvl="6" w:tplc="04100001" w:tentative="1">
+      <w:start w:val="1"/>
+      <w:numFmt w:val="bullet"/>
+      <w:lvlText w:val=""/>
+      <w:lvlJc w:val="left"/>
+      <w:pPr>
+        <w:ind w:left="5040" w:hanging="360"/>
+      </w:pPr>
+      <w:rPr>
+        <w:rFonts w:ascii="Symbol" w:hAnsi="Symbol" w:hint="default"/>
+      </w:rPr>
+    </w:lvl>
+    <w:lvl w:ilvl="7" w:tplc="04100003" w:tentative="1">
+      <w:start w:val="1"/>
+      <w:numFmt w:val="bullet"/>
+      <w:lvlText w:val="o"/>
+      <w:lvlJc w:val="left"/>
+      <w:pPr>
+        <w:ind w:left="5760" w:hanging="360"/>
+      </w:pPr>
+      <w:rPr>
+        <w:rFonts w:ascii="Courier New" w:hAnsi="Courier New" w:cs="Courier New" w:hint="default"/>
+      </w:rPr>
+    </w:lvl>
+    <w:lvl w:ilvl="8" w:tplc="04100005" w:tentative="1">
+      <w:start w:val="1"/>
+      <w:numFmt w:val="bullet"/>
+      <w:lvlText w:val=""/>
+      <w:lvlJc w:val="left"/>
+      <w:pPr>
+        <w:ind w:left="6480" w:hanging="360"/>
+      </w:pPr>
+      <w:rPr>
+        <w:rFonts w:ascii="Wingdings" w:hAnsi="Wingdings" w:hint="default"/>
+      </w:rPr>
+    </w:lvl>
+  </w:abstractNum>
+  <w:abstractNum w:abstractNumId="5" w15:restartNumberingAfterBreak="0">
+    <w:nsid w:val="178B6EE6"/>
+    <w:multiLevelType w:val="hybridMultilevel"/>
+    <w:tmpl w:val="B1DAA7C4"/>
+    <w:lvl w:ilvl="0" w:tplc="1E8E8876">
+      <w:start w:val="3"/>
+      <w:numFmt w:val="bullet"/>
+      <w:lvlText w:val="-"/>
+      <w:lvlJc w:val="left"/>
+      <w:pPr>
+        <w:ind w:left="360" w:hanging="360"/>
+      </w:pPr>
+      <w:rPr>
+        <w:rFonts w:ascii="Times New Roman" w:eastAsia="Times New Roman" w:hAnsi="Times New Roman" w:cs="Times New Roman" w:hint="default"/>
+      </w:rPr>
+    </w:lvl>
+    <w:lvl w:ilvl="1" w:tplc="04100003" w:tentative="1">
+      <w:start w:val="1"/>
+      <w:numFmt w:val="bullet"/>
+      <w:lvlText w:val="o"/>
+      <w:lvlJc w:val="left"/>
+      <w:pPr>
+        <w:ind w:left="1080" w:hanging="360"/>
+      </w:pPr>
+      <w:rPr>
+        <w:rFonts w:ascii="Courier New" w:hAnsi="Courier New" w:cs="Courier New" w:hint="default"/>
+      </w:rPr>
+    </w:lvl>
+    <w:lvl w:ilvl="2" w:tplc="04100005" w:tentative="1">
+      <w:start w:val="1"/>
+      <w:numFmt w:val="bullet"/>
+      <w:lvlText w:val=""/>
+      <w:lvlJc w:val="left"/>
+      <w:pPr>
+        <w:ind w:left="1800" w:hanging="360"/>
+      </w:pPr>
+      <w:rPr>
+        <w:rFonts w:ascii="Wingdings" w:hAnsi="Wingdings" w:hint="default"/>
+      </w:rPr>
+    </w:lvl>
+    <w:lvl w:ilvl="3" w:tplc="04100001" w:tentative="1">
+      <w:start w:val="1"/>
+      <w:numFmt w:val="bullet"/>
+      <w:lvlText w:val=""/>
+      <w:lvlJc w:val="left"/>
+      <w:pPr>
+        <w:ind w:left="2520" w:hanging="360"/>
+      </w:pPr>
+      <w:rPr>
+        <w:rFonts w:ascii="Symbol" w:hAnsi="Symbol" w:hint="default"/>
+      </w:rPr>
+    </w:lvl>
+    <w:lvl w:ilvl="4" w:tplc="04100003" w:tentative="1">
+      <w:start w:val="1"/>
+      <w:numFmt w:val="bullet"/>
+      <w:lvlText w:val="o"/>
+      <w:lvlJc w:val="left"/>
+      <w:pPr>
+        <w:ind w:left="3240" w:hanging="360"/>
+      </w:pPr>
+      <w:rPr>
+        <w:rFonts w:ascii="Courier New" w:hAnsi="Courier New" w:cs="Courier New" w:hint="default"/>
+      </w:rPr>
+    </w:lvl>
+    <w:lvl w:ilvl="5" w:tplc="04100005" w:tentative="1">
+      <w:start w:val="1"/>
+      <w:numFmt w:val="bullet"/>
+      <w:lvlText w:val=""/>
+      <w:lvlJc w:val="left"/>
+      <w:pPr>
+        <w:ind w:left="3960" w:hanging="360"/>
+      </w:pPr>
+      <w:rPr>
+        <w:rFonts w:ascii="Wingdings" w:hAnsi="Wingdings" w:hint="default"/>
+      </w:rPr>
+    </w:lvl>
+    <w:lvl w:ilvl="6" w:tplc="04100001" w:tentative="1">
+      <w:start w:val="1"/>
+      <w:numFmt w:val="bullet"/>
+      <w:lvlText w:val=""/>
+      <w:lvlJc w:val="left"/>
+      <w:pPr>
+        <w:ind w:left="4680" w:hanging="360"/>
+      </w:pPr>
+      <w:rPr>
+        <w:rFonts w:ascii="Symbol" w:hAnsi="Symbol" w:hint="default"/>
+      </w:rPr>
+    </w:lvl>
+    <w:lvl w:ilvl="7" w:tplc="04100003" w:tentative="1">
+      <w:start w:val="1"/>
+      <w:numFmt w:val="bullet"/>
+      <w:lvlText w:val="o"/>
+      <w:lvlJc w:val="left"/>
+      <w:pPr>
+        <w:ind w:left="5400" w:hanging="360"/>
+      </w:pPr>
+      <w:rPr>
+        <w:rFonts w:ascii="Courier New" w:hAnsi="Courier New" w:cs="Courier New" w:hint="default"/>
+      </w:rPr>
+    </w:lvl>
+    <w:lvl w:ilvl="8" w:tplc="04100005" w:tentative="1">
+      <w:start w:val="1"/>
+      <w:numFmt w:val="bullet"/>
+      <w:lvlText w:val=""/>
+      <w:lvlJc w:val="left"/>
+      <w:pPr>
+        <w:ind w:left="6120" w:hanging="360"/>
+      </w:pPr>
+      <w:rPr>
+        <w:rFonts w:ascii="Wingdings" w:hAnsi="Wingdings" w:hint="default"/>
+      </w:rPr>
+    </w:lvl>
+  </w:abstractNum>
+  <w:abstractNum w:abstractNumId="6" w15:restartNumberingAfterBreak="0">
     <w:nsid w:val="1CA474FB"/>
     <w:multiLevelType w:val="multilevel"/>
     <w:tmpl w:val="1B68AA0E"/>
@@ -9863,7 +10172,7 @@
       </w:rPr>
     </w:lvl>
   </w:abstractNum>
-  <w:abstractNum w:abstractNumId="4" w15:restartNumberingAfterBreak="0">
+  <w:abstractNum w:abstractNumId="7" w15:restartNumberingAfterBreak="0">
     <w:nsid w:val="217B25F8"/>
     <w:multiLevelType w:val="multilevel"/>
     <w:tmpl w:val="980EB536"/>
@@ -9976,7 +10285,7 @@
       </w:rPr>
     </w:lvl>
   </w:abstractNum>
-  <w:abstractNum w:abstractNumId="5" w15:restartNumberingAfterBreak="0">
+  <w:abstractNum w:abstractNumId="8" w15:restartNumberingAfterBreak="0">
     <w:nsid w:val="234720C0"/>
     <w:multiLevelType w:val="multilevel"/>
     <w:tmpl w:val="53C65A1A"/>
@@ -10089,7 +10398,7 @@
       </w:rPr>
     </w:lvl>
   </w:abstractNum>
-  <w:abstractNum w:abstractNumId="6" w15:restartNumberingAfterBreak="0">
+  <w:abstractNum w:abstractNumId="9" w15:restartNumberingAfterBreak="0">
     <w:nsid w:val="23AF2E50"/>
     <w:multiLevelType w:val="multilevel"/>
     <w:tmpl w:val="C8A04D44"/>
@@ -10220,7 +10529,7 @@
       </w:rPr>
     </w:lvl>
   </w:abstractNum>
-  <w:abstractNum w:abstractNumId="7" w15:restartNumberingAfterBreak="0">
+  <w:abstractNum w:abstractNumId="10" w15:restartNumberingAfterBreak="0">
     <w:nsid w:val="2D8A4242"/>
     <w:multiLevelType w:val="multilevel"/>
     <w:tmpl w:val="61265BD8"/>
@@ -10351,7 +10660,7 @@
       </w:rPr>
     </w:lvl>
   </w:abstractNum>
-  <w:abstractNum w:abstractNumId="8" w15:restartNumberingAfterBreak="0">
+  <w:abstractNum w:abstractNumId="11" w15:restartNumberingAfterBreak="0">
     <w:nsid w:val="36255D3F"/>
     <w:multiLevelType w:val="multilevel"/>
     <w:tmpl w:val="E488B164"/>
@@ -10482,7 +10791,7 @@
       </w:rPr>
     </w:lvl>
   </w:abstractNum>
-  <w:abstractNum w:abstractNumId="9" w15:restartNumberingAfterBreak="0">
+  <w:abstractNum w:abstractNumId="12" w15:restartNumberingAfterBreak="0">
     <w:nsid w:val="36D375ED"/>
     <w:multiLevelType w:val="multilevel"/>
     <w:tmpl w:val="B542545C"/>
@@ -10613,7 +10922,7 @@
       </w:rPr>
     </w:lvl>
   </w:abstractNum>
-  <w:abstractNum w:abstractNumId="10" w15:restartNumberingAfterBreak="0">
+  <w:abstractNum w:abstractNumId="13" w15:restartNumberingAfterBreak="0">
     <w:nsid w:val="3D215A47"/>
     <w:multiLevelType w:val="multilevel"/>
     <w:tmpl w:val="27D8EDAC"/>
@@ -10744,7 +11053,120 @@
       </w:rPr>
     </w:lvl>
   </w:abstractNum>
-  <w:abstractNum w:abstractNumId="11" w15:restartNumberingAfterBreak="0">
+  <w:abstractNum w:abstractNumId="14" w15:restartNumberingAfterBreak="0">
+    <w:nsid w:val="3F945E78"/>
+    <w:multiLevelType w:val="hybridMultilevel"/>
+    <w:tmpl w:val="18803952"/>
+    <w:lvl w:ilvl="0" w:tplc="A89AA8E6">
+      <w:start w:val="3"/>
+      <w:numFmt w:val="bullet"/>
+      <w:lvlText w:val="-"/>
+      <w:lvlJc w:val="left"/>
+      <w:pPr>
+        <w:ind w:left="360" w:hanging="360"/>
+      </w:pPr>
+      <w:rPr>
+        <w:rFonts w:ascii="Times New Roman" w:eastAsia="Times New Roman" w:hAnsi="Times New Roman" w:cs="Times New Roman" w:hint="default"/>
+      </w:rPr>
+    </w:lvl>
+    <w:lvl w:ilvl="1" w:tplc="04100003" w:tentative="1">
+      <w:start w:val="1"/>
+      <w:numFmt w:val="bullet"/>
+      <w:lvlText w:val="o"/>
+      <w:lvlJc w:val="left"/>
+      <w:pPr>
+        <w:ind w:left="1080" w:hanging="360"/>
+      </w:pPr>
+      <w:rPr>
+        <w:rFonts w:ascii="Courier New" w:hAnsi="Courier New" w:cs="Courier New" w:hint="default"/>
+      </w:rPr>
+    </w:lvl>
+    <w:lvl w:ilvl="2" w:tplc="04100005" w:tentative="1">
+      <w:start w:val="1"/>
+      <w:numFmt w:val="bullet"/>
+      <w:lvlText w:val=""/>
+      <w:lvlJc w:val="left"/>
+      <w:pPr>
+        <w:ind w:left="1800" w:hanging="360"/>
+      </w:pPr>
+      <w:rPr>
+        <w:rFonts w:ascii="Wingdings" w:hAnsi="Wingdings" w:hint="default"/>
+      </w:rPr>
+    </w:lvl>
+    <w:lvl w:ilvl="3" w:tplc="04100001" w:tentative="1">
+      <w:start w:val="1"/>
+      <w:numFmt w:val="bullet"/>
+      <w:lvlText w:val=""/>
+      <w:lvlJc w:val="left"/>
+      <w:pPr>
+        <w:ind w:left="2520" w:hanging="360"/>
+      </w:pPr>
+      <w:rPr>
+        <w:rFonts w:ascii="Symbol" w:hAnsi="Symbol" w:hint="default"/>
+      </w:rPr>
+    </w:lvl>
+    <w:lvl w:ilvl="4" w:tplc="04100003" w:tentative="1">
+      <w:start w:val="1"/>
+      <w:numFmt w:val="bullet"/>
+      <w:lvlText w:val="o"/>
+      <w:lvlJc w:val="left"/>
+      <w:pPr>
+        <w:ind w:left="3240" w:hanging="360"/>
+      </w:pPr>
+      <w:rPr>
+        <w:rFonts w:ascii="Courier New" w:hAnsi="Courier New" w:cs="Courier New" w:hint="default"/>
+      </w:rPr>
+    </w:lvl>
+    <w:lvl w:ilvl="5" w:tplc="04100005" w:tentative="1">
+      <w:start w:val="1"/>
+      <w:numFmt w:val="bullet"/>
+      <w:lvlText w:val=""/>
+      <w:lvlJc w:val="left"/>
+      <w:pPr>
+        <w:ind w:left="3960" w:hanging="360"/>
+      </w:pPr>
+      <w:rPr>
+        <w:rFonts w:ascii="Wingdings" w:hAnsi="Wingdings" w:hint="default"/>
+      </w:rPr>
+    </w:lvl>
+    <w:lvl w:ilvl="6" w:tplc="04100001" w:tentative="1">
+      <w:start w:val="1"/>
+      <w:numFmt w:val="bullet"/>
+      <w:lvlText w:val=""/>
+      <w:lvlJc w:val="left"/>
+      <w:pPr>
+        <w:ind w:left="4680" w:hanging="360"/>
+      </w:pPr>
+      <w:rPr>
+        <w:rFonts w:ascii="Symbol" w:hAnsi="Symbol" w:hint="default"/>
+      </w:rPr>
+    </w:lvl>
+    <w:lvl w:ilvl="7" w:tplc="04100003" w:tentative="1">
+      <w:start w:val="1"/>
+      <w:numFmt w:val="bullet"/>
+      <w:lvlText w:val="o"/>
+      <w:lvlJc w:val="left"/>
+      <w:pPr>
+        <w:ind w:left="5400" w:hanging="360"/>
+      </w:pPr>
+      <w:rPr>
+        <w:rFonts w:ascii="Courier New" w:hAnsi="Courier New" w:cs="Courier New" w:hint="default"/>
+      </w:rPr>
+    </w:lvl>
+    <w:lvl w:ilvl="8" w:tplc="04100005" w:tentative="1">
+      <w:start w:val="1"/>
+      <w:numFmt w:val="bullet"/>
+      <w:lvlText w:val=""/>
+      <w:lvlJc w:val="left"/>
+      <w:pPr>
+        <w:ind w:left="6120" w:hanging="360"/>
+      </w:pPr>
+      <w:rPr>
+        <w:rFonts w:ascii="Wingdings" w:hAnsi="Wingdings" w:hint="default"/>
+      </w:rPr>
+    </w:lvl>
+  </w:abstractNum>
+  <w:abstractNum w:abstractNumId="15" w15:restartNumberingAfterBreak="0">
     <w:nsid w:val="41DA1495"/>
     <w:multiLevelType w:val="multilevel"/>
     <w:tmpl w:val="9C8C25B0"/>
@@ -10857,7 +11279,7 @@
       </w:rPr>
     </w:lvl>
   </w:abstractNum>
-  <w:abstractNum w:abstractNumId="12" w15:restartNumberingAfterBreak="0">
+  <w:abstractNum w:abstractNumId="16" w15:restartNumberingAfterBreak="0">
     <w:nsid w:val="50CF6D01"/>
     <w:multiLevelType w:val="multilevel"/>
     <w:tmpl w:val="2CC255D0"/>
@@ -10970,7 +11392,7 @@
       </w:rPr>
     </w:lvl>
   </w:abstractNum>
-  <w:abstractNum w:abstractNumId="13" w15:restartNumberingAfterBreak="0">
+  <w:abstractNum w:abstractNumId="17" w15:restartNumberingAfterBreak="0">
     <w:nsid w:val="539D70C3"/>
     <w:multiLevelType w:val="multilevel"/>
     <w:tmpl w:val="52B0B5D4"/>
@@ -11083,7 +11505,121 @@
       </w:rPr>
     </w:lvl>
   </w:abstractNum>
-  <w:abstractNum w:abstractNumId="14" w15:restartNumberingAfterBreak="0">
+  <w:abstractNum w:abstractNumId="18" w15:restartNumberingAfterBreak="0">
+    <w:nsid w:val="758E1DBE"/>
+    <w:multiLevelType w:val="hybridMultilevel"/>
+    <w:tmpl w:val="86FE4A10"/>
+    <w:lvl w:ilvl="0" w:tplc="2892C38C">
+      <w:start w:val="3"/>
+      <w:numFmt w:val="bullet"/>
+      <w:lvlText w:val="-"/>
+      <w:lvlJc w:val="left"/>
+      <w:pPr>
+        <w:ind w:left="720" w:hanging="360"/>
+      </w:pPr>
+      <w:rPr>
+        <w:rFonts w:ascii="Times New Roman" w:eastAsia="Times New Roman" w:hAnsi="Times New Roman" w:cs="Times New Roman" w:hint="default"/>
+        <w:b/>
+      </w:rPr>
+    </w:lvl>
+    <w:lvl w:ilvl="1" w:tplc="04100003" w:tentative="1">
+      <w:start w:val="1"/>
+      <w:numFmt w:val="bullet"/>
+      <w:lvlText w:val="o"/>
+      <w:lvlJc w:val="left"/>
+      <w:pPr>
+        <w:ind w:left="1440" w:hanging="360"/>
+      </w:pPr>
+      <w:rPr>
+        <w:rFonts w:ascii="Courier New" w:hAnsi="Courier New" w:cs="Courier New" w:hint="default"/>
+      </w:rPr>
+    </w:lvl>
+    <w:lvl w:ilvl="2" w:tplc="04100005" w:tentative="1">
+      <w:start w:val="1"/>
+      <w:numFmt w:val="bullet"/>
+      <w:lvlText w:val=""/>
+      <w:lvlJc w:val="left"/>
+      <w:pPr>
+        <w:ind w:left="2160" w:hanging="360"/>
+      </w:pPr>
+      <w:rPr>
+        <w:rFonts w:ascii="Wingdings" w:hAnsi="Wingdings" w:hint="default"/>
+      </w:rPr>
+    </w:lvl>
+    <w:lvl w:ilvl="3" w:tplc="04100001" w:tentative="1">
+      <w:start w:val="1"/>
+      <w:numFmt w:val="bullet"/>
+      <w:lvlText w:val=""/>
+      <w:lvlJc w:val="left"/>
+      <w:pPr>
+        <w:ind w:left="2880" w:hanging="360"/>
+      </w:pPr>
+      <w:rPr>
+        <w:rFonts w:ascii="Symbol" w:hAnsi="Symbol" w:hint="default"/>
+      </w:rPr>
+    </w:lvl>
+    <w:lvl w:ilvl="4" w:tplc="04100003" w:tentative="1">
+      <w:start w:val="1"/>
+      <w:numFmt w:val="bullet"/>
+      <w:lvlText w:val="o"/>
+      <w:lvlJc w:val="left"/>
+      <w:pPr>
+        <w:ind w:left="3600" w:hanging="360"/>
+      </w:pPr>
+      <w:rPr>
+        <w:rFonts w:ascii="Courier New" w:hAnsi="Courier New" w:cs="Courier New" w:hint="default"/>
+      </w:rPr>
+    </w:lvl>
+    <w:lvl w:ilvl="5" w:tplc="04100005" w:tentative="1">
+      <w:start w:val="1"/>
+      <w:numFmt w:val="bullet"/>
+      <w:lvlText w:val=""/>
+      <w:lvlJc w:val="left"/>
+      <w:pPr>
+        <w:ind w:left="4320" w:hanging="360"/>
+      </w:pPr>
+      <w:rPr>
+        <w:rFonts w:ascii="Wingdings" w:hAnsi="Wingdings" w:hint="default"/>
+      </w:rPr>
+    </w:lvl>
+    <w:lvl w:ilvl="6" w:tplc="04100001" w:tentative="1">
+      <w:start w:val="1"/>
+      <w:numFmt w:val="bullet"/>
+      <w:lvlText w:val=""/>
+      <w:lvlJc w:val="left"/>
+      <w:pPr>
+        <w:ind w:left="5040" w:hanging="360"/>
+      </w:pPr>
+      <w:rPr>
+        <w:rFonts w:ascii="Symbol" w:hAnsi="Symbol" w:hint="default"/>
+      </w:rPr>
+    </w:lvl>
+    <w:lvl w:ilvl="7" w:tplc="04100003" w:tentative="1">
+      <w:start w:val="1"/>
+      <w:numFmt w:val="bullet"/>
+      <w:lvlText w:val="o"/>
+      <w:lvlJc w:val="left"/>
+      <w:pPr>
+        <w:ind w:left="5760" w:hanging="360"/>
+      </w:pPr>
+      <w:rPr>
+        <w:rFonts w:ascii="Courier New" w:hAnsi="Courier New" w:cs="Courier New" w:hint="default"/>
+      </w:rPr>
+    </w:lvl>
+    <w:lvl w:ilvl="8" w:tplc="04100005" w:tentative="1">
+      <w:start w:val="1"/>
+      <w:numFmt w:val="bullet"/>
+      <w:lvlText w:val=""/>
+      <w:lvlJc w:val="left"/>
+      <w:pPr>
+        <w:ind w:left="6480" w:hanging="360"/>
+      </w:pPr>
+      <w:rPr>
+        <w:rFonts w:ascii="Wingdings" w:hAnsi="Wingdings" w:hint="default"/>
+      </w:rPr>
+    </w:lvl>
+  </w:abstractNum>
+  <w:abstractNum w:abstractNumId="19" w15:restartNumberingAfterBreak="0">
     <w:nsid w:val="761C6AD6"/>
     <w:multiLevelType w:val="multilevel"/>
     <w:tmpl w:val="E84064BC"/>
@@ -11196,7 +11732,7 @@
       </w:rPr>
     </w:lvl>
   </w:abstractNum>
-  <w:abstractNum w:abstractNumId="15" w15:restartNumberingAfterBreak="0">
+  <w:abstractNum w:abstractNumId="20" w15:restartNumberingAfterBreak="0">
     <w:nsid w:val="79AA4D4B"/>
     <w:multiLevelType w:val="multilevel"/>
     <w:tmpl w:val="DBF617A6"/>
@@ -11310,52 +11846,67 @@
     </w:lvl>
   </w:abstractNum>
   <w:num w:numId="1" w16cid:durableId="242880186">
-    <w:abstractNumId w:val="4"/>
+    <w:abstractNumId w:val="7"/>
   </w:num>
   <w:num w:numId="2" w16cid:durableId="224999065">
+    <w:abstractNumId w:val="6"/>
+  </w:num>
+  <w:num w:numId="3" w16cid:durableId="2076462909">
+    <w:abstractNumId w:val="20"/>
+  </w:num>
+  <w:num w:numId="4" w16cid:durableId="20324227">
+    <w:abstractNumId w:val="2"/>
+  </w:num>
+  <w:num w:numId="5" w16cid:durableId="1290748224">
+    <w:abstractNumId w:val="8"/>
+  </w:num>
+  <w:num w:numId="6" w16cid:durableId="1269391460">
+    <w:abstractNumId w:val="13"/>
+  </w:num>
+  <w:num w:numId="7" w16cid:durableId="1441804344">
+    <w:abstractNumId w:val="10"/>
+  </w:num>
+  <w:num w:numId="8" w16cid:durableId="352659409">
+    <w:abstractNumId w:val="19"/>
+  </w:num>
+  <w:num w:numId="9" w16cid:durableId="1561094863">
+    <w:abstractNumId w:val="16"/>
+  </w:num>
+  <w:num w:numId="10" w16cid:durableId="1495337572">
     <w:abstractNumId w:val="3"/>
   </w:num>
-  <w:num w:numId="3" w16cid:durableId="2076462909">
-    <w:abstractNumId w:val="15"/>
+  <w:num w:numId="11" w16cid:durableId="287323780">
+    <w:abstractNumId w:val="11"/>
   </w:num>
-  <w:num w:numId="4" w16cid:durableId="20324227">
-    <w:abstractNumId w:val="1"/>
-  </w:num>
-  <w:num w:numId="5" w16cid:durableId="1290748224">
-    <w:abstractNumId w:val="5"/>
-  </w:num>
-  <w:num w:numId="6" w16cid:durableId="1269391460">
-    <w:abstractNumId w:val="10"/>
-  </w:num>
-  <w:num w:numId="7" w16cid:durableId="1441804344">
-    <w:abstractNumId w:val="7"/>
-  </w:num>
-  <w:num w:numId="8" w16cid:durableId="352659409">
-    <w:abstractNumId w:val="14"/>
-  </w:num>
-  <w:num w:numId="9" w16cid:durableId="1561094863">
+  <w:num w:numId="12" w16cid:durableId="1742560381">
     <w:abstractNumId w:val="12"/>
   </w:num>
-  <w:num w:numId="10" w16cid:durableId="1495337572">
-    <w:abstractNumId w:val="2"/>
-  </w:num>
-  <w:num w:numId="11" w16cid:durableId="287323780">
-    <w:abstractNumId w:val="8"/>
-  </w:num>
-  <w:num w:numId="12" w16cid:durableId="1742560381">
+  <w:num w:numId="13" w16cid:durableId="2112974189">
     <w:abstractNumId w:val="9"/>
-  </w:num>
-  <w:num w:numId="13" w16cid:durableId="2112974189">
-    <w:abstractNumId w:val="6"/>
   </w:num>
   <w:num w:numId="14" w16cid:durableId="111870813">
     <w:abstractNumId w:val="0"/>
   </w:num>
   <w:num w:numId="15" w16cid:durableId="1468544690">
-    <w:abstractNumId w:val="11"/>
+    <w:abstractNumId w:val="15"/>
   </w:num>
   <w:num w:numId="16" w16cid:durableId="629089056">
-    <w:abstractNumId w:val="13"/>
+    <w:abstractNumId w:val="17"/>
+  </w:num>
+  <w:num w:numId="17" w16cid:durableId="949973493">
+    <w:abstractNumId w:val="18"/>
+  </w:num>
+  <w:num w:numId="18" w16cid:durableId="72629695">
+    <w:abstractNumId w:val="5"/>
+  </w:num>
+  <w:num w:numId="19" w16cid:durableId="2027553650">
+    <w:abstractNumId w:val="14"/>
+  </w:num>
+  <w:num w:numId="20" w16cid:durableId="494419693">
+    <w:abstractNumId w:val="4"/>
+  </w:num>
+  <w:num w:numId="21" w16cid:durableId="2125222778">
+    <w:abstractNumId w:val="1"/>
   </w:num>
 </w:numbering>
 </file>
@@ -12067,6 +12618,17 @@
       </w:tblCellMar>
     </w:tblPr>
   </w:style>
+  <w:style w:type="paragraph" w:styleId="Paragrafoelenco">
+    <w:name w:val="List Paragraph"/>
+    <w:basedOn w:val="Normale"/>
+    <w:uiPriority w:val="34"/>
+    <w:qFormat/>
+    <w:rsid w:val="009B1472"/>
+    <w:pPr>
+      <w:ind w:left="720"/>
+      <w:contextualSpacing/>
+    </w:pPr>
+  </w:style>
 </w:styles>
 </file>
 

</xml_diff>

<commit_message>
Aggiustamento degli scenari all'interno del Problem Statement
</commit_message>
<xml_diff>
--- a/Deliverables/ClickFly - ProblemStatement.docx
+++ b/Deliverables/ClickFly - ProblemStatement.docx
@@ -229,7 +229,6 @@
           <w:szCs w:val="36"/>
         </w:rPr>
       </w:pPr>
-      <w:proofErr w:type="spellStart"/>
       <w:r>
         <w:rPr>
           <w:rFonts w:ascii="Arial" w:eastAsia="Arial" w:hAnsi="Arial" w:cs="Arial"/>
@@ -241,7 +240,6 @@
         </w:rPr>
         <w:t>ClickFly</w:t>
       </w:r>
-      <w:proofErr w:type="spellEnd"/>
     </w:p>
     <w:p>
       <w:pPr>
@@ -266,7 +264,6 @@
           <w:szCs w:val="32"/>
         </w:rPr>
       </w:pPr>
-      <w:proofErr w:type="spellStart"/>
       <w:r>
         <w:rPr>
           <w:rFonts w:ascii="Arial" w:eastAsia="Arial" w:hAnsi="Arial" w:cs="Arial"/>
@@ -276,19 +273,7 @@
           <w:sz w:val="36"/>
           <w:szCs w:val="36"/>
         </w:rPr>
-        <w:t>Problem</w:t>
-      </w:r>
-      <w:proofErr w:type="spellEnd"/>
-      <w:r>
-        <w:rPr>
-          <w:rFonts w:ascii="Arial" w:eastAsia="Arial" w:hAnsi="Arial" w:cs="Arial"/>
-          <w:b/>
-          <w:bCs/>
-          <w:color w:val="000000"/>
-          <w:sz w:val="36"/>
-          <w:szCs w:val="36"/>
-        </w:rPr>
-        <w:t xml:space="preserve"> Statement</w:t>
+        <w:t>Problem Statement</w:t>
       </w:r>
       <w:r>
         <w:rPr>
@@ -1134,7 +1119,6 @@
           <w:szCs w:val="32"/>
         </w:rPr>
       </w:pPr>
-      <w:proofErr w:type="spellStart"/>
       <w:r>
         <w:rPr>
           <w:rFonts w:ascii="Arial" w:eastAsia="Arial" w:hAnsi="Arial" w:cs="Arial"/>
@@ -1144,19 +1128,7 @@
           <w:sz w:val="32"/>
           <w:szCs w:val="32"/>
         </w:rPr>
-        <w:t>Revision</w:t>
-      </w:r>
-      <w:proofErr w:type="spellEnd"/>
-      <w:r>
-        <w:rPr>
-          <w:rFonts w:ascii="Arial" w:eastAsia="Arial" w:hAnsi="Arial" w:cs="Arial"/>
-          <w:b/>
-          <w:bCs/>
-          <w:color w:val="000000"/>
-          <w:sz w:val="32"/>
-          <w:szCs w:val="32"/>
-        </w:rPr>
-        <w:t xml:space="preserve"> History</w:t>
+        <w:t>Revision History</w:t>
       </w:r>
     </w:p>
     <w:tbl>
@@ -1412,21 +1384,7 @@
               <w:rPr>
                 <w:color w:val="000000"/>
               </w:rPr>
-              <w:t xml:space="preserve">Prima creazione del </w:t>
-            </w:r>
-            <w:proofErr w:type="spellStart"/>
-            <w:r>
-              <w:rPr>
-                <w:color w:val="000000"/>
-              </w:rPr>
-              <w:t>Problem</w:t>
-            </w:r>
-            <w:proofErr w:type="spellEnd"/>
-            <w:r>
-              <w:rPr>
-                <w:color w:val="000000"/>
-              </w:rPr>
-              <w:t xml:space="preserve"> Statement</w:t>
+              <w:t>Prima creazione del Problem Statement</w:t>
             </w:r>
           </w:p>
         </w:tc>
@@ -1551,16 +1509,11 @@
             <w:r>
               <w:t xml:space="preserve">Versione di rilascio del </w:t>
             </w:r>
-            <w:proofErr w:type="spellStart"/>
             <w:r>
               <w:t>P</w:t>
             </w:r>
             <w:r>
-              <w:t>roblem</w:t>
-            </w:r>
-            <w:proofErr w:type="spellEnd"/>
-            <w:r>
-              <w:t xml:space="preserve"> </w:t>
+              <w:t xml:space="preserve">roblem </w:t>
             </w:r>
             <w:r>
               <w:t>S</w:t>
@@ -1808,15 +1761,7 @@
               </w:rPr>
             </w:pPr>
             <w:r>
-              <w:t xml:space="preserve">Versione finale del </w:t>
-            </w:r>
-            <w:proofErr w:type="spellStart"/>
-            <w:r>
-              <w:t>Problem</w:t>
-            </w:r>
-            <w:proofErr w:type="spellEnd"/>
-            <w:r>
-              <w:t xml:space="preserve"> Statement</w:t>
+              <w:t>Versione finale del Problem Statement</w:t>
             </w:r>
           </w:p>
         </w:tc>
@@ -1940,21 +1885,7 @@
               <w:rPr>
                 <w:color w:val="000000"/>
               </w:rPr>
-              <w:t xml:space="preserve">Stesura finale del </w:t>
-            </w:r>
-            <w:proofErr w:type="spellStart"/>
-            <w:r>
-              <w:rPr>
-                <w:color w:val="000000"/>
-              </w:rPr>
-              <w:t>Problem</w:t>
-            </w:r>
-            <w:proofErr w:type="spellEnd"/>
-            <w:r>
-              <w:rPr>
-                <w:color w:val="000000"/>
-              </w:rPr>
-              <w:t xml:space="preserve"> Statement </w:t>
+              <w:t xml:space="preserve">Stesura finale del Problem Statement </w:t>
             </w:r>
           </w:p>
         </w:tc>
@@ -3034,17 +2965,8 @@
           <w:sz w:val="34"/>
           <w:szCs w:val="34"/>
         </w:rPr>
-        <w:t xml:space="preserve">Dominio del Problema – </w:t>
-      </w:r>
-      <w:proofErr w:type="spellStart"/>
-      <w:r>
-        <w:rPr>
-          <w:sz w:val="34"/>
-          <w:szCs w:val="34"/>
-        </w:rPr>
-        <w:t>ClickFly</w:t>
-      </w:r>
-      <w:proofErr w:type="spellEnd"/>
+        <w:t>Dominio del Problema – ClickFly</w:t>
+      </w:r>
     </w:p>
     <w:p>
       <w:pPr>
@@ -3056,21 +2978,12 @@
           <w:szCs w:val="24"/>
         </w:rPr>
       </w:pPr>
-      <w:proofErr w:type="spellStart"/>
-      <w:r>
-        <w:rPr>
-          <w:sz w:val="24"/>
-          <w:szCs w:val="24"/>
-        </w:rPr>
-        <w:t>ClickFly</w:t>
-      </w:r>
-      <w:proofErr w:type="spellEnd"/>
-      <w:r>
-        <w:rPr>
-          <w:sz w:val="24"/>
-          <w:szCs w:val="24"/>
-        </w:rPr>
-        <w:t xml:space="preserve"> è un’applicazione web progettata per la </w:t>
+      <w:r>
+        <w:rPr>
+          <w:sz w:val="24"/>
+          <w:szCs w:val="24"/>
+        </w:rPr>
+        <w:t xml:space="preserve">ClickFly è un’applicazione web progettata per la </w:t>
       </w:r>
       <w:r>
         <w:rPr>
@@ -3110,23 +3023,7 @@
           <w:szCs w:val="24"/>
         </w:rPr>
         <w:br/>
-        <w:t xml:space="preserve"> In un contesto digitale in continua espansione, caratterizzato da un crescente utilizzo di piattaforme online per l’organizzazione dei viaggi, </w:t>
-      </w:r>
-      <w:proofErr w:type="spellStart"/>
-      <w:r>
-        <w:rPr>
-          <w:sz w:val="24"/>
-          <w:szCs w:val="24"/>
-        </w:rPr>
-        <w:t>ClickFly</w:t>
-      </w:r>
-      <w:proofErr w:type="spellEnd"/>
-      <w:r>
-        <w:rPr>
-          <w:sz w:val="24"/>
-          <w:szCs w:val="24"/>
-        </w:rPr>
-        <w:t xml:space="preserve"> si propone come una soluzione centralizzata e affidabile per la consultazione delle offerte di volo e la gestione delle prenotazioni.</w:t>
+        <w:t xml:space="preserve"> In un contesto digitale in continua espansione, caratterizzato da un crescente utilizzo di piattaforme online per l’organizzazione dei viaggi, ClickFly si propone come una soluzione centralizzata e affidabile per la consultazione delle offerte di volo e la gestione delle prenotazioni.</w:t>
       </w:r>
     </w:p>
     <w:p>
@@ -3210,23 +3107,7 @@
           <w:sz w:val="24"/>
           <w:szCs w:val="24"/>
         </w:rPr>
-        <w:t xml:space="preserve">, completando il pagamento attraverso i metodi supportati dal sistema, come portafoglio virtuale. Al termine dell’operazione, </w:t>
-      </w:r>
-      <w:proofErr w:type="spellStart"/>
-      <w:r>
-        <w:rPr>
-          <w:sz w:val="24"/>
-          <w:szCs w:val="24"/>
-        </w:rPr>
-        <w:t>ClickFly</w:t>
-      </w:r>
-      <w:proofErr w:type="spellEnd"/>
-      <w:r>
-        <w:rPr>
-          <w:sz w:val="24"/>
-          <w:szCs w:val="24"/>
-        </w:rPr>
-        <w:t xml:space="preserve"> genera una </w:t>
+        <w:t xml:space="preserve">, completando il pagamento attraverso i metodi supportati dal sistema, come portafoglio virtuale. Al termine dell’operazione, ClickFly genera una </w:t>
       </w:r>
       <w:r>
         <w:rPr>
@@ -3318,23 +3199,7 @@
           <w:sz w:val="24"/>
           <w:szCs w:val="24"/>
         </w:rPr>
-        <w:t xml:space="preserve">Visualizzare le informazioni del proprio account </w:t>
-      </w:r>
-      <w:proofErr w:type="spellStart"/>
-      <w:r>
-        <w:rPr>
-          <w:sz w:val="24"/>
-          <w:szCs w:val="24"/>
-        </w:rPr>
-        <w:t>ClickFly</w:t>
-      </w:r>
-      <w:proofErr w:type="spellEnd"/>
-      <w:r>
-        <w:rPr>
-          <w:sz w:val="24"/>
-          <w:szCs w:val="24"/>
-        </w:rPr>
-        <w:t>;</w:t>
+        <w:t>Visualizzare le informazioni del proprio account ClickFly;</w:t>
       </w:r>
       <w:r>
         <w:rPr>
@@ -3492,22 +3357,13 @@
           <w:szCs w:val="24"/>
         </w:rPr>
       </w:pPr>
-      <w:proofErr w:type="spellStart"/>
       <w:r>
         <w:rPr>
           <w:sz w:val="24"/>
           <w:szCs w:val="24"/>
         </w:rPr>
         <w:lastRenderedPageBreak/>
-        <w:t>ClickFly</w:t>
-      </w:r>
-      <w:proofErr w:type="spellEnd"/>
-      <w:r>
-        <w:rPr>
-          <w:sz w:val="24"/>
-          <w:szCs w:val="24"/>
-        </w:rPr>
-        <w:t xml:space="preserve"> prevede inoltre ruoli differenziati, ciascuno con funzionalità specifiche:</w:t>
+        <w:t>ClickFly prevede inoltre ruoli differenziati, ciascuno con funzionalità specifiche:</w:t>
       </w:r>
     </w:p>
     <w:p>
@@ -3528,23 +3384,21 @@
           <w:sz w:val="24"/>
           <w:szCs w:val="24"/>
         </w:rPr>
-        <w:t xml:space="preserve">Utente NON registrato, ossia l’utente che si sta interfacciando per la prima volta alla piattaforma </w:t>
-      </w:r>
-      <w:proofErr w:type="spellStart"/>
-      <w:r>
-        <w:rPr>
-          <w:sz w:val="24"/>
-          <w:szCs w:val="24"/>
-        </w:rPr>
-        <w:t>ClickFly</w:t>
-      </w:r>
-      <w:proofErr w:type="spellEnd"/>
-      <w:r>
-        <w:rPr>
-          <w:sz w:val="24"/>
-          <w:szCs w:val="24"/>
-        </w:rPr>
-        <w:t xml:space="preserve"> e che non possiede alcun account. Egli può cercare il volo che desidera e visualizzare il catalogo dei voli. </w:t>
+        <w:t xml:space="preserve">Utente </w:t>
+      </w:r>
+      <w:r>
+        <w:rPr>
+          <w:sz w:val="24"/>
+          <w:szCs w:val="24"/>
+        </w:rPr>
+        <w:t>guest</w:t>
+      </w:r>
+      <w:r>
+        <w:rPr>
+          <w:sz w:val="24"/>
+          <w:szCs w:val="24"/>
+        </w:rPr>
+        <w:t xml:space="preserve">, ossia l’utente che si sta interfacciando per la prima volta alla piattaforma ClickFly e che non possiede alcun account. Egli può cercare il volo che desidera e visualizzare il catalogo dei voli. </w:t>
       </w:r>
     </w:p>
     <w:p>
@@ -3567,30 +3421,23 @@
           <w:sz w:val="24"/>
           <w:szCs w:val="24"/>
         </w:rPr>
-        <w:t>Utente registrato</w:t>
-      </w:r>
-      <w:r>
-        <w:rPr>
-          <w:sz w:val="24"/>
-          <w:szCs w:val="24"/>
-        </w:rPr>
-        <w:t xml:space="preserve">, ossia l’utente che è già in possesso di un account </w:t>
-      </w:r>
-      <w:proofErr w:type="spellStart"/>
-      <w:r>
-        <w:rPr>
-          <w:sz w:val="24"/>
-          <w:szCs w:val="24"/>
-        </w:rPr>
-        <w:t>ClickFly</w:t>
-      </w:r>
-      <w:proofErr w:type="spellEnd"/>
-      <w:r>
-        <w:rPr>
-          <w:sz w:val="24"/>
-          <w:szCs w:val="24"/>
-        </w:rPr>
-        <w:t>, e che, dopo aver effettuato l’accesso con l’account personale, ha la possibilità di aggiungere e rimuovere voli dal carrello, effettuare prenotazioni, avere e visualizzare la propria pagina personale dove sarà possibile vedere le proprie informazioni e le prenotazioni effettuate.</w:t>
+        <w:t xml:space="preserve">Utente </w:t>
+      </w:r>
+      <w:r>
+        <w:rPr>
+          <w:b/>
+          <w:bCs/>
+          <w:sz w:val="24"/>
+          <w:szCs w:val="24"/>
+        </w:rPr>
+        <w:t>autenticato</w:t>
+      </w:r>
+      <w:r>
+        <w:rPr>
+          <w:sz w:val="24"/>
+          <w:szCs w:val="24"/>
+        </w:rPr>
+        <w:t>, ossia l’utente che è già in possesso di un account ClickFly, e che, dopo aver effettuato l’accesso con l’account personale, ha la possibilità di aggiungere e rimuovere voli dal carrello, effettuare prenotazioni, avere e visualizzare la propria pagina personale dove sarà possibile vedere le proprie informazioni e le prenotazioni effettuate.</w:t>
       </w:r>
     </w:p>
     <w:p>
@@ -3608,23 +3455,7 @@
           <w:sz w:val="24"/>
           <w:szCs w:val="24"/>
         </w:rPr>
-        <w:t xml:space="preserve">Dal punto di vista qualitativo, </w:t>
-      </w:r>
-      <w:proofErr w:type="spellStart"/>
-      <w:r>
-        <w:rPr>
-          <w:sz w:val="24"/>
-          <w:szCs w:val="24"/>
-        </w:rPr>
-        <w:t>ClickFly</w:t>
-      </w:r>
-      <w:proofErr w:type="spellEnd"/>
-      <w:r>
-        <w:rPr>
-          <w:sz w:val="24"/>
-          <w:szCs w:val="24"/>
-        </w:rPr>
-        <w:t xml:space="preserve"> pone particolare enfasi su:</w:t>
+        <w:t>Dal punto di vista qualitativo, ClickFly pone particolare enfasi su:</w:t>
       </w:r>
     </w:p>
     <w:p>
@@ -3654,23 +3485,7 @@
           <w:sz w:val="24"/>
           <w:szCs w:val="24"/>
         </w:rPr>
-        <w:t xml:space="preserve">, attraverso l’uso di autenticazione robusta, </w:t>
-      </w:r>
-      <w:proofErr w:type="spellStart"/>
-      <w:r>
-        <w:rPr>
-          <w:sz w:val="24"/>
-          <w:szCs w:val="24"/>
-        </w:rPr>
-        <w:t>hashing</w:t>
-      </w:r>
-      <w:proofErr w:type="spellEnd"/>
-      <w:r>
-        <w:rPr>
-          <w:sz w:val="24"/>
-          <w:szCs w:val="24"/>
-        </w:rPr>
-        <w:t xml:space="preserve"> delle password e gestione controllata delle sessioni;</w:t>
+        <w:t>, attraverso l’uso di autenticazione robusta, hashing delle password e gestione controllata delle sessioni;</w:t>
       </w:r>
       <w:r>
         <w:rPr>
@@ -3770,23 +3585,7 @@
           <w:sz w:val="24"/>
           <w:szCs w:val="24"/>
         </w:rPr>
-        <w:t xml:space="preserve">L’obiettivo principale di </w:t>
-      </w:r>
-      <w:proofErr w:type="spellStart"/>
-      <w:r>
-        <w:rPr>
-          <w:sz w:val="24"/>
-          <w:szCs w:val="24"/>
-        </w:rPr>
-        <w:t>ClickFly</w:t>
-      </w:r>
-      <w:proofErr w:type="spellEnd"/>
-      <w:r>
-        <w:rPr>
-          <w:sz w:val="24"/>
-          <w:szCs w:val="24"/>
-        </w:rPr>
-        <w:t xml:space="preserve"> è fornire una piattaforma completa e scalabile che consenta agli utenti di gestire l’intero ciclo di vita di una prenotazione aerea in modo efficiente, riducendo la necessità di interazioni esterne e migliorando complessivamente l’esperienza di viaggio.</w:t>
+        <w:t>L’obiettivo principale di ClickFly è fornire una piattaforma completa e scalabile che consenta agli utenti di gestire l’intero ciclo di vita di una prenotazione aerea in modo efficiente, riducendo la necessità di interazioni esterne e migliorando complessivamente l’esperienza di viaggio.</w:t>
       </w:r>
     </w:p>
     <w:p>
@@ -3928,62 +3727,204 @@
         <w:rPr>
           <w:sz w:val="24"/>
           <w:szCs w:val="24"/>
-        </w:rPr>
-      </w:pPr>
-      <w:r>
-        <w:rPr>
-          <w:sz w:val="24"/>
-          <w:szCs w:val="24"/>
-        </w:rPr>
-        <w:t xml:space="preserve">Un utente che visita per la prima volta la piattaforma </w:t>
-      </w:r>
-      <w:proofErr w:type="spellStart"/>
-      <w:r>
-        <w:rPr>
-          <w:sz w:val="24"/>
-          <w:szCs w:val="24"/>
-        </w:rPr>
-        <w:t>ClickFly</w:t>
-      </w:r>
-      <w:proofErr w:type="spellEnd"/>
-      <w:r>
-        <w:rPr>
-          <w:sz w:val="24"/>
-          <w:szCs w:val="24"/>
-        </w:rPr>
-        <w:t xml:space="preserve"> desidera prenotare un volo.</w:t>
-      </w:r>
-      <w:r>
-        <w:rPr>
-          <w:sz w:val="24"/>
-          <w:szCs w:val="24"/>
-        </w:rPr>
-        <w:br/>
-        <w:t xml:space="preserve">Per poter utilizzare i servizi del sito, accede alla pagina di registrazione e inserisce i propri dati personali (nome, cognome, </w:t>
-      </w:r>
-      <w:proofErr w:type="gramStart"/>
-      <w:r>
-        <w:rPr>
-          <w:sz w:val="24"/>
-          <w:szCs w:val="24"/>
-        </w:rPr>
-        <w:t>email</w:t>
-      </w:r>
-      <w:proofErr w:type="gramEnd"/>
-      <w:r>
-        <w:rPr>
-          <w:sz w:val="24"/>
-          <w:szCs w:val="24"/>
-        </w:rPr>
-        <w:t>, password, numero di telefono).</w:t>
-      </w:r>
-      <w:r>
-        <w:rPr>
-          <w:sz w:val="24"/>
-          <w:szCs w:val="24"/>
-        </w:rPr>
-        <w:br/>
-        <w:t>Una volta completata la registrazione, il sistema salva i dati nel database e consente all’utente di effettuare il login e accedere alla propria area personale.</w:t>
+          <w:lang w:val="it-IT"/>
+        </w:rPr>
+      </w:pPr>
+      <w:r>
+        <w:rPr>
+          <w:sz w:val="24"/>
+          <w:szCs w:val="24"/>
+          <w:lang w:val="it-IT"/>
+        </w:rPr>
+        <w:t>Mario Rossi visita per la prima volta la piattaforma ClickFly perché desidera prenotare un volo. Dalla homepage del sito clicca sul pulsante “Registrati” e viene reindirizzato alla pagina di creazione dell’account.</w:t>
+      </w:r>
+    </w:p>
+    <w:p>
+      <w:pPr>
+        <w:keepNext/>
+        <w:widowControl w:val="0"/>
+        <w:spacing w:before="240" w:after="60"/>
+        <w:rPr>
+          <w:sz w:val="24"/>
+          <w:szCs w:val="24"/>
+          <w:lang w:val="it-IT"/>
+        </w:rPr>
+      </w:pPr>
+      <w:r>
+        <w:rPr>
+          <w:sz w:val="24"/>
+          <w:szCs w:val="24"/>
+          <w:lang w:val="it-IT"/>
+        </w:rPr>
+        <w:t>All’interno del modulo di registrazione inserisce i propri dati personali: nome</w:t>
+      </w:r>
+      <w:r>
+        <w:rPr>
+          <w:sz w:val="24"/>
+          <w:szCs w:val="24"/>
+          <w:lang w:val="it-IT"/>
+        </w:rPr>
+        <w:t>:</w:t>
+      </w:r>
+      <w:r>
+        <w:rPr>
+          <w:sz w:val="24"/>
+          <w:szCs w:val="24"/>
+          <w:lang w:val="it-IT"/>
+        </w:rPr>
+        <w:t xml:space="preserve"> Mario, cognome</w:t>
+      </w:r>
+      <w:r>
+        <w:rPr>
+          <w:sz w:val="24"/>
+          <w:szCs w:val="24"/>
+          <w:lang w:val="it-IT"/>
+        </w:rPr>
+        <w:t>:</w:t>
+      </w:r>
+      <w:r>
+        <w:rPr>
+          <w:sz w:val="24"/>
+          <w:szCs w:val="24"/>
+          <w:lang w:val="it-IT"/>
+        </w:rPr>
+        <w:t xml:space="preserve"> Rossi, e</w:t>
+      </w:r>
+      <w:r>
+        <w:rPr>
+          <w:sz w:val="24"/>
+          <w:szCs w:val="24"/>
+          <w:lang w:val="it-IT"/>
+        </w:rPr>
+        <w:t>-</w:t>
+      </w:r>
+      <w:r>
+        <w:rPr>
+          <w:sz w:val="24"/>
+          <w:szCs w:val="24"/>
+          <w:lang w:val="it-IT"/>
+        </w:rPr>
+        <w:t>mail</w:t>
+      </w:r>
+      <w:r>
+        <w:rPr>
+          <w:sz w:val="24"/>
+          <w:szCs w:val="24"/>
+          <w:lang w:val="it-IT"/>
+        </w:rPr>
+        <w:t>:</w:t>
+      </w:r>
+      <w:r>
+        <w:rPr>
+          <w:sz w:val="24"/>
+          <w:szCs w:val="24"/>
+          <w:lang w:val="it-IT"/>
+        </w:rPr>
+        <w:t xml:space="preserve"> mario.rossi@gmail.com, password</w:t>
+      </w:r>
+      <w:r>
+        <w:rPr>
+          <w:sz w:val="24"/>
+          <w:szCs w:val="24"/>
+          <w:lang w:val="it-IT"/>
+        </w:rPr>
+        <w:t>:</w:t>
+      </w:r>
+      <w:r>
+        <w:rPr>
+          <w:sz w:val="24"/>
+          <w:szCs w:val="24"/>
+          <w:lang w:val="it-IT"/>
+        </w:rPr>
+        <w:t xml:space="preserve"> Password123! e numero di telefono</w:t>
+      </w:r>
+      <w:r>
+        <w:rPr>
+          <w:sz w:val="24"/>
+          <w:szCs w:val="24"/>
+          <w:lang w:val="it-IT"/>
+        </w:rPr>
+        <w:t>:</w:t>
+      </w:r>
+      <w:r>
+        <w:rPr>
+          <w:sz w:val="24"/>
+          <w:szCs w:val="24"/>
+          <w:lang w:val="it-IT"/>
+        </w:rPr>
+        <w:t xml:space="preserve"> 3331234567. Dopo aver compilato tutti i campi richiesti, conferma l’operazione cliccando sul pulsante “</w:t>
+      </w:r>
+      <w:r>
+        <w:rPr>
+          <w:sz w:val="24"/>
+          <w:szCs w:val="24"/>
+          <w:lang w:val="it-IT"/>
+        </w:rPr>
+        <w:t>Registrati</w:t>
+      </w:r>
+      <w:r>
+        <w:rPr>
+          <w:sz w:val="24"/>
+          <w:szCs w:val="24"/>
+          <w:lang w:val="it-IT"/>
+        </w:rPr>
+        <w:t>”.</w:t>
+      </w:r>
+    </w:p>
+    <w:p>
+      <w:pPr>
+        <w:keepNext/>
+        <w:widowControl w:val="0"/>
+        <w:spacing w:before="240" w:after="60"/>
+        <w:rPr>
+          <w:sz w:val="24"/>
+          <w:szCs w:val="24"/>
+          <w:lang w:val="it-IT"/>
+        </w:rPr>
+      </w:pPr>
+      <w:r>
+        <w:rPr>
+          <w:sz w:val="24"/>
+          <w:szCs w:val="24"/>
+          <w:lang w:val="it-IT"/>
+        </w:rPr>
+        <w:t>Il sistema verifica che l’indirizzo e</w:t>
+      </w:r>
+      <w:r>
+        <w:rPr>
+          <w:sz w:val="24"/>
+          <w:szCs w:val="24"/>
+          <w:lang w:val="it-IT"/>
+        </w:rPr>
+        <w:t>-</w:t>
+      </w:r>
+      <w:r>
+        <w:rPr>
+          <w:sz w:val="24"/>
+          <w:szCs w:val="24"/>
+          <w:lang w:val="it-IT"/>
+        </w:rPr>
+        <w:t>mail non sia già presente nel database e, non trovando duplicati, crea correttamente il nuovo account salvando i dati dell’utente. Al termine dell’operazione, il sistema reindirizza Mario alla pagina di login.</w:t>
+      </w:r>
+    </w:p>
+    <w:p>
+      <w:pPr>
+        <w:keepNext/>
+        <w:widowControl w:val="0"/>
+        <w:spacing w:before="240" w:after="60"/>
+        <w:rPr>
+          <w:sz w:val="24"/>
+          <w:szCs w:val="24"/>
+          <w:lang w:val="it-IT"/>
+        </w:rPr>
+      </w:pPr>
+      <w:r>
+        <w:rPr>
+          <w:sz w:val="24"/>
+          <w:szCs w:val="24"/>
+          <w:lang w:val="it-IT"/>
+        </w:rPr>
+        <w:t>Mario inserisce le credenziali appena create, effettua l’accesso con successo e visualizza la propria area personale.</w:t>
       </w:r>
     </w:p>
     <w:p>
@@ -4016,38 +3957,86 @@
         <w:rPr>
           <w:sz w:val="24"/>
           <w:szCs w:val="24"/>
-        </w:rPr>
-      </w:pPr>
-      <w:r>
-        <w:rPr>
-          <w:sz w:val="24"/>
-          <w:szCs w:val="24"/>
-        </w:rPr>
-        <w:t xml:space="preserve">Un utente già registrato accede alla piattaforma inserendo </w:t>
+          <w:lang w:val="it-IT"/>
+        </w:rPr>
+      </w:pPr>
+      <w:r>
+        <w:rPr>
+          <w:sz w:val="24"/>
+          <w:szCs w:val="24"/>
+          <w:lang w:val="it-IT"/>
+        </w:rPr>
+        <w:t>Mario Rossi, che è già registrato sulla piattaforma ClickFly, visita il sito e clicca sul pulsante “Accedi”. Nella pagina di login inserisce la propria e</w:t>
+      </w:r>
+      <w:r>
+        <w:rPr>
+          <w:sz w:val="24"/>
+          <w:szCs w:val="24"/>
+          <w:lang w:val="it-IT"/>
+        </w:rPr>
+        <w:t>-</w:t>
+      </w:r>
+      <w:r>
+        <w:rPr>
+          <w:sz w:val="24"/>
+          <w:szCs w:val="24"/>
+          <w:lang w:val="it-IT"/>
+        </w:rPr>
+        <w:t>mail mario.rossi@gmail.com e la password Password</w:t>
       </w:r>
       <w:proofErr w:type="gramStart"/>
       <w:r>
         <w:rPr>
           <w:sz w:val="24"/>
           <w:szCs w:val="24"/>
-        </w:rPr>
-        <w:t>email</w:t>
+          <w:lang w:val="it-IT"/>
+        </w:rPr>
+        <w:t>123!,</w:t>
       </w:r>
       <w:proofErr w:type="gramEnd"/>
       <w:r>
         <w:rPr>
           <w:sz w:val="24"/>
           <w:szCs w:val="24"/>
-        </w:rPr>
-        <w:t xml:space="preserve"> e password.</w:t>
-      </w:r>
-      <w:r>
-        <w:rPr>
-          <w:sz w:val="24"/>
-          <w:szCs w:val="24"/>
-        </w:rPr>
-        <w:br/>
-        <w:t>Il sistema verifica la correttezza delle credenziali e, in caso di esito positivo, consente l’accesso all’area personale, dove l’utente può visualizzare il proprio profilo, il saldo del portafoglio, il carrello e le prenotazioni effettuate.</w:t>
+          <w:lang w:val="it-IT"/>
+        </w:rPr>
+        <w:t xml:space="preserve"> quindi </w:t>
+      </w:r>
+      <w:r>
+        <w:rPr>
+          <w:sz w:val="24"/>
+          <w:szCs w:val="24"/>
+          <w:lang w:val="it-IT"/>
+        </w:rPr>
+        <w:t>clicca sul pulsante “Accedi”</w:t>
+      </w:r>
+      <w:r>
+        <w:rPr>
+          <w:sz w:val="24"/>
+          <w:szCs w:val="24"/>
+          <w:lang w:val="it-IT"/>
+        </w:rPr>
+        <w:t>.</w:t>
+      </w:r>
+    </w:p>
+    <w:p>
+      <w:pPr>
+        <w:keepNext/>
+        <w:widowControl w:val="0"/>
+        <w:spacing w:before="240" w:after="60"/>
+        <w:rPr>
+          <w:sz w:val="24"/>
+          <w:szCs w:val="24"/>
+          <w:lang w:val="it-IT"/>
+        </w:rPr>
+      </w:pPr>
+      <w:r>
+        <w:rPr>
+          <w:sz w:val="24"/>
+          <w:szCs w:val="24"/>
+          <w:lang w:val="it-IT"/>
+        </w:rPr>
+        <w:t>Il sistema verifica che le credenziali inserite siano corrette confrontandole con i dati presenti nel database e, dopo averle validate con successo, consente a Mario di accedere alla propria area personale. A questo punto Mario visualizza la pagina del profilo, dove può vedere i propri dati personali, il saldo del portafoglio, il contenuto del carrello ed eventuali prenotazioni già effettuate.</w:t>
       </w:r>
     </w:p>
     <w:p>
@@ -4080,30 +4069,36 @@
         <w:rPr>
           <w:sz w:val="24"/>
           <w:szCs w:val="24"/>
-        </w:rPr>
-      </w:pPr>
-      <w:r>
-        <w:rPr>
-          <w:sz w:val="24"/>
-          <w:szCs w:val="24"/>
-        </w:rPr>
-        <w:t>Un utente autenticato desidera prenotare un volo.</w:t>
-      </w:r>
-      <w:r>
-        <w:rPr>
-          <w:sz w:val="24"/>
-          <w:szCs w:val="24"/>
-        </w:rPr>
-        <w:br/>
-        <w:t>Accede alla pagina di ricerca e inserisce i parametri desiderati (città di partenza, città di arrivo, data del viaggio).</w:t>
-      </w:r>
-      <w:r>
-        <w:rPr>
-          <w:sz w:val="24"/>
-          <w:szCs w:val="24"/>
-        </w:rPr>
-        <w:br/>
-        <w:t>Il sistema interroga il database e mostra l’elenco dei voli disponibili compatibili con i criteri di ricerca, visualizzando per ciascuno prezzo, compagnia e orari.</w:t>
+          <w:lang w:val="it-IT"/>
+        </w:rPr>
+      </w:pPr>
+      <w:r>
+        <w:rPr>
+          <w:sz w:val="24"/>
+          <w:szCs w:val="24"/>
+          <w:lang w:val="it-IT"/>
+        </w:rPr>
+        <w:t>Mario Rossi, dopo aver effettuato l’accesso alla piattaforma, desidera prenotare un volo. Dalla homepage accede alla pagina di ricerca voli e inserisce come città di partenza Roma, come città di arrivo Milano e come data del viaggio il 3 febbraio 2025.</w:t>
+      </w:r>
+    </w:p>
+    <w:p>
+      <w:pPr>
+        <w:keepNext/>
+        <w:widowControl w:val="0"/>
+        <w:spacing w:before="240" w:after="60"/>
+        <w:rPr>
+          <w:sz w:val="24"/>
+          <w:szCs w:val="24"/>
+          <w:lang w:val="it-IT"/>
+        </w:rPr>
+      </w:pPr>
+      <w:r>
+        <w:rPr>
+          <w:sz w:val="24"/>
+          <w:szCs w:val="24"/>
+          <w:lang w:val="it-IT"/>
+        </w:rPr>
+        <w:t>Dopo aver confermato la ricerca, il sistema interroga il database e trova alcuni voli compatibili con i criteri inseriti. A questo punto mostra a Mario un elenco di risultati, in cui per ogni volo sono visibili il prezzo, la compagnia aerea, l’orario di partenza e quello di arrivo.</w:t>
       </w:r>
     </w:p>
     <w:p>
@@ -4136,22 +4131,45 @@
         <w:rPr>
           <w:sz w:val="24"/>
           <w:szCs w:val="24"/>
-        </w:rPr>
-      </w:pPr>
-      <w:r>
-        <w:rPr>
-          <w:sz w:val="24"/>
-          <w:szCs w:val="24"/>
-        </w:rPr>
-        <w:t>Dopo aver visualizzato i risultati della ricerca, l’utente seleziona un volo di suo interesse e indica il numero di passeggeri.</w:t>
-      </w:r>
-      <w:r>
-        <w:rPr>
-          <w:sz w:val="24"/>
-          <w:szCs w:val="24"/>
-        </w:rPr>
-        <w:br/>
-        <w:t>Il sistema aggiunge il volo al carrello dell’utente, che può continuare a cercare altri voli oppure visualizzare il carrello per procedere all’acquisto.</w:t>
+          <w:lang w:val="it-IT"/>
+        </w:rPr>
+      </w:pPr>
+      <w:r>
+        <w:rPr>
+          <w:sz w:val="24"/>
+          <w:szCs w:val="24"/>
+          <w:lang w:val="it-IT"/>
+        </w:rPr>
+        <w:t>Dopo aver visualizzato i risultati della ricerca, Mario Rossi seleziona un volo Roma–Milano operato da Ryanair al prezzo di 29,99 euro e indica come numero di passeggeri 2.</w:t>
+      </w:r>
+    </w:p>
+    <w:p>
+      <w:pPr>
+        <w:keepNext/>
+        <w:widowControl w:val="0"/>
+        <w:spacing w:before="240" w:after="60"/>
+        <w:rPr>
+          <w:sz w:val="24"/>
+          <w:szCs w:val="24"/>
+          <w:lang w:val="it-IT"/>
+        </w:rPr>
+      </w:pPr>
+      <w:r>
+        <w:rPr>
+          <w:sz w:val="24"/>
+          <w:szCs w:val="24"/>
+          <w:lang w:val="it-IT"/>
+        </w:rPr>
+        <w:t xml:space="preserve">Dopo aver cliccato sul pulsante “Aggiungi al carrello”, il sistema inserisce correttamente il volo nel </w:t>
+      </w:r>
+      <w:r>
+        <w:rPr>
+          <w:sz w:val="24"/>
+          <w:szCs w:val="24"/>
+          <w:lang w:val="it-IT"/>
+        </w:rPr>
+        <w:lastRenderedPageBreak/>
+        <w:t>carrello di Mario e gli mostra un messaggio di conferma. Mario può a questo punto decidere di continuare la ricerca di altri voli oppure accedere alla pagina del carrello per visualizzare il riepilogo della selezione.</w:t>
       </w:r>
     </w:p>
     <w:p>
@@ -4184,30 +4202,36 @@
         <w:rPr>
           <w:sz w:val="24"/>
           <w:szCs w:val="24"/>
-        </w:rPr>
-      </w:pPr>
-      <w:r>
-        <w:rPr>
-          <w:sz w:val="24"/>
-          <w:szCs w:val="24"/>
-        </w:rPr>
-        <w:t>L’utente accede alla pagina del carrello per rivedere i voli selezionati.</w:t>
-      </w:r>
-      <w:r>
-        <w:rPr>
-          <w:sz w:val="24"/>
-          <w:szCs w:val="24"/>
-        </w:rPr>
-        <w:br/>
-        <w:t>Il sistema mostra l’elenco dei voli presenti nel carrello con il relativo prezzo, quantità e il totale complessivo.</w:t>
-      </w:r>
-      <w:r>
-        <w:rPr>
-          <w:sz w:val="24"/>
-          <w:szCs w:val="24"/>
-        </w:rPr>
-        <w:br/>
-        <w:t>L’utente può rimuovere uno o più voli oppure procedere al checkout.</w:t>
+          <w:lang w:val="it-IT"/>
+        </w:rPr>
+      </w:pPr>
+      <w:r>
+        <w:rPr>
+          <w:sz w:val="24"/>
+          <w:szCs w:val="24"/>
+          <w:lang w:val="it-IT"/>
+        </w:rPr>
+        <w:t>Mario Rossi accede alla pagina del carrello per controllare i voli selezionati prima di procedere all’acquisto. Il sistema gli mostra un elenco contenente il volo Roma–Milano precedentemente aggiunto, indicando il prezzo unitario, il numero di passeggeri selezionati e il totale complessivo dell’ordine.</w:t>
+      </w:r>
+    </w:p>
+    <w:p>
+      <w:pPr>
+        <w:keepNext/>
+        <w:widowControl w:val="0"/>
+        <w:spacing w:before="240" w:after="60"/>
+        <w:rPr>
+          <w:sz w:val="24"/>
+          <w:szCs w:val="24"/>
+          <w:lang w:val="it-IT"/>
+        </w:rPr>
+      </w:pPr>
+      <w:r>
+        <w:rPr>
+          <w:sz w:val="24"/>
+          <w:szCs w:val="24"/>
+          <w:lang w:val="it-IT"/>
+        </w:rPr>
+        <w:t>Mario decide di rimuovere il volo dal carrello cliccando sul pulsante “Rimuovi”. Il sistema aggiorna immediatamente il contenuto del carrello, che ora risulta vuoto. Mario può quindi tornare alla ricerca dei voli oppure aggiungere un nuovo volo e procedere al checkout.</w:t>
       </w:r>
     </w:p>
     <w:p>
@@ -4240,30 +4264,36 @@
         <w:rPr>
           <w:sz w:val="24"/>
           <w:szCs w:val="24"/>
-        </w:rPr>
-      </w:pPr>
-      <w:r>
-        <w:rPr>
-          <w:sz w:val="24"/>
-          <w:szCs w:val="24"/>
-        </w:rPr>
-        <w:t>Prima di effettuare un acquisto, l’utente può accedere alla propria area personale e ricaricare il portafoglio virtuale inserendo l’importo desiderato.</w:t>
-      </w:r>
-      <w:r>
-        <w:rPr>
-          <w:sz w:val="24"/>
-          <w:szCs w:val="24"/>
-        </w:rPr>
-        <w:br/>
-        <w:t xml:space="preserve">Il sistema aggiorna il saldo associato all’utente, che potrà essere utilizzato per effettuare i pagamenti </w:t>
-      </w:r>
-      <w:r>
-        <w:rPr>
-          <w:sz w:val="24"/>
-          <w:szCs w:val="24"/>
-        </w:rPr>
-        <w:lastRenderedPageBreak/>
-        <w:t>sulla piattaforma.</w:t>
+          <w:lang w:val="it-IT"/>
+        </w:rPr>
+      </w:pPr>
+      <w:r>
+        <w:rPr>
+          <w:sz w:val="24"/>
+          <w:szCs w:val="24"/>
+          <w:lang w:val="it-IT"/>
+        </w:rPr>
+        <w:t>Mario Rossi si accorge che il saldo del proprio portafoglio non è sufficiente per effettuare un acquisto. Dalla propria area personale accede alla sezione dedicata al portafoglio virtuale e inserisce l’importo di 100 euro come ricarica.</w:t>
+      </w:r>
+    </w:p>
+    <w:p>
+      <w:pPr>
+        <w:keepNext/>
+        <w:widowControl w:val="0"/>
+        <w:spacing w:before="240" w:after="60"/>
+        <w:rPr>
+          <w:sz w:val="24"/>
+          <w:szCs w:val="24"/>
+          <w:lang w:val="it-IT"/>
+        </w:rPr>
+      </w:pPr>
+      <w:r>
+        <w:rPr>
+          <w:sz w:val="24"/>
+          <w:szCs w:val="24"/>
+          <w:lang w:val="it-IT"/>
+        </w:rPr>
+        <w:t>Dopo aver confermato l’operazione, il sistema aggiorna il saldo del portafoglio di Mario, che ora risulta aumentato di 100 euro ed è disponibile per effettuare pagamenti sulla piattaforma.</w:t>
       </w:r>
     </w:p>
     <w:p>
@@ -4296,14 +4326,16 @@
         <w:rPr>
           <w:sz w:val="24"/>
           <w:szCs w:val="24"/>
-        </w:rPr>
-      </w:pPr>
-      <w:r>
-        <w:rPr>
-          <w:sz w:val="24"/>
-          <w:szCs w:val="24"/>
-        </w:rPr>
-        <w:t>L’utente, dopo aver verificato il contenuto del carrello, procede al checkout. Il sistema controlla che il saldo del portafoglio sia sufficiente a coprire il costo totale dell’ordine.</w:t>
+          <w:lang w:val="it-IT"/>
+        </w:rPr>
+      </w:pPr>
+      <w:r>
+        <w:rPr>
+          <w:sz w:val="24"/>
+          <w:szCs w:val="24"/>
+          <w:lang w:val="it-IT"/>
+        </w:rPr>
+        <w:t>Dopo aver aggiunto al carrello un volo Roma–Milano per due passeggeri al costo totale di 59,98 euro, Mario Rossi accede alla pagina del carrello e clicca sul pulsante “Procedi al checkout”.</w:t>
       </w:r>
     </w:p>
     <w:p>
@@ -4314,140 +4346,16 @@
         <w:rPr>
           <w:sz w:val="24"/>
           <w:szCs w:val="24"/>
-        </w:rPr>
-      </w:pPr>
-      <w:r>
-        <w:rPr>
-          <w:sz w:val="24"/>
-          <w:szCs w:val="24"/>
-        </w:rPr>
-        <w:t>Se il saldo è sufficiente, il sistema:</w:t>
-      </w:r>
-    </w:p>
-    <w:p>
-      <w:pPr>
-        <w:keepNext/>
-        <w:widowControl w:val="0"/>
-        <w:numPr>
-          <w:ilvl w:val="0"/>
-          <w:numId w:val="10"/>
-        </w:numPr>
-        <w:spacing w:before="240" w:after="60"/>
-      </w:pPr>
-      <w:r>
-        <w:rPr>
-          <w:sz w:val="24"/>
-          <w:szCs w:val="24"/>
-        </w:rPr>
-        <w:t>scala l’importo dal portafoglio dell’utente</w:t>
-      </w:r>
-    </w:p>
-    <w:p>
-      <w:pPr>
-        <w:keepNext/>
-        <w:widowControl w:val="0"/>
-        <w:numPr>
-          <w:ilvl w:val="0"/>
-          <w:numId w:val="10"/>
-        </w:numPr>
-        <w:spacing w:before="240" w:after="60"/>
-      </w:pPr>
-      <w:r>
-        <w:rPr>
-          <w:sz w:val="24"/>
-          <w:szCs w:val="24"/>
-        </w:rPr>
-        <w:t>genera una o più prenotazioni nel sistema</w:t>
-      </w:r>
-    </w:p>
-    <w:p>
-      <w:pPr>
-        <w:keepNext/>
-        <w:widowControl w:val="0"/>
-        <w:numPr>
-          <w:ilvl w:val="0"/>
-          <w:numId w:val="10"/>
-        </w:numPr>
-        <w:spacing w:before="240" w:after="60"/>
-      </w:pPr>
-      <w:r>
-        <w:rPr>
-          <w:sz w:val="24"/>
-          <w:szCs w:val="24"/>
-        </w:rPr>
-        <w:t>svuota il carrello</w:t>
-      </w:r>
-    </w:p>
-    <w:p>
-      <w:pPr>
-        <w:keepNext/>
-        <w:widowControl w:val="0"/>
-        <w:numPr>
-          <w:ilvl w:val="0"/>
-          <w:numId w:val="10"/>
-        </w:numPr>
-        <w:spacing w:before="240" w:after="60"/>
-      </w:pPr>
-      <w:r>
-        <w:rPr>
-          <w:sz w:val="24"/>
-          <w:szCs w:val="24"/>
-        </w:rPr>
-        <w:t>mostra un messaggio di conferma dell’acquisto</w:t>
-      </w:r>
-    </w:p>
-    <w:p>
-      <w:pPr>
-        <w:keepNext/>
-        <w:widowControl w:val="0"/>
-        <w:numPr>
-          <w:ilvl w:val="0"/>
-          <w:numId w:val="10"/>
-        </w:numPr>
-        <w:spacing w:before="240" w:after="60"/>
-      </w:pPr>
-      <w:r>
-        <w:rPr>
-          <w:sz w:val="24"/>
-          <w:szCs w:val="24"/>
-        </w:rPr>
-        <w:t>Se il saldo non è sufficiente, il sistema:</w:t>
-      </w:r>
-    </w:p>
-    <w:p>
-      <w:pPr>
-        <w:keepNext/>
-        <w:widowControl w:val="0"/>
-        <w:numPr>
-          <w:ilvl w:val="0"/>
-          <w:numId w:val="10"/>
-        </w:numPr>
-        <w:spacing w:before="240" w:after="60"/>
-      </w:pPr>
-      <w:r>
-        <w:rPr>
-          <w:sz w:val="24"/>
-          <w:szCs w:val="24"/>
-        </w:rPr>
-        <w:t>notifica l’utente</w:t>
-      </w:r>
-    </w:p>
-    <w:p>
-      <w:pPr>
-        <w:keepNext/>
-        <w:widowControl w:val="0"/>
-        <w:numPr>
-          <w:ilvl w:val="0"/>
-          <w:numId w:val="10"/>
-        </w:numPr>
-        <w:spacing w:before="240" w:after="60"/>
-      </w:pPr>
-      <w:r>
-        <w:rPr>
-          <w:sz w:val="24"/>
-          <w:szCs w:val="24"/>
-        </w:rPr>
-        <w:t>invita a ricaricare il portafoglio</w:t>
+          <w:lang w:val="it-IT"/>
+        </w:rPr>
+      </w:pPr>
+      <w:r>
+        <w:rPr>
+          <w:sz w:val="24"/>
+          <w:szCs w:val="24"/>
+          <w:lang w:val="it-IT"/>
+        </w:rPr>
+        <w:t>Il sistema controlla che il saldo del portafoglio di Mario sia sufficiente a coprire l’importo totale dell’ordine e verifica che il saldo disponibile sia di 100 euro, quindi sufficiente. A questo punto il sistema scala l’importo dal portafoglio dell’utente, genera una nuova prenotazione nel sistema, svuota il carrello e mostra a Mario un messaggio di conferma che indica che l’acquisto è stato completato con successo.</w:t>
       </w:r>
     </w:p>
     <w:p>
@@ -4480,122 +4388,36 @@
         <w:rPr>
           <w:sz w:val="24"/>
           <w:szCs w:val="24"/>
-        </w:rPr>
-      </w:pPr>
-      <w:r>
-        <w:rPr>
-          <w:sz w:val="24"/>
-          <w:szCs w:val="24"/>
-        </w:rPr>
-        <w:t>L’utente accede alla sezione “Le mie prenotazioni” dalla propria area personale. Il sistema mostra l’elenco di tutte le prenotazioni effettuate, con:</w:t>
+          <w:lang w:val="it-IT"/>
+        </w:rPr>
+      </w:pPr>
+      <w:r>
+        <w:rPr>
+          <w:sz w:val="24"/>
+          <w:szCs w:val="24"/>
+          <w:lang w:val="it-IT"/>
+        </w:rPr>
+        <w:t>Mario Rossi accede alla propria area personale e clicca sulla voce “Le mie prenotazioni”. Il sistema gli mostra l’elenco delle prenotazioni effettuate, tra cui una prenotazione con codice CF1023 relativa al volo Roma–Milano, operato da Ryanair.</w:t>
       </w:r>
     </w:p>
     <w:p>
       <w:pPr>
         <w:keepNext/>
         <w:widowControl w:val="0"/>
-        <w:numPr>
-          <w:ilvl w:val="0"/>
-          <w:numId w:val="11"/>
-        </w:numPr>
         <w:spacing w:before="240" w:after="60"/>
-      </w:pPr>
-      <w:r>
-        <w:rPr>
-          <w:sz w:val="24"/>
-          <w:szCs w:val="24"/>
-        </w:rPr>
-        <w:t>codice prenotazione</w:t>
-      </w:r>
-    </w:p>
-    <w:p>
-      <w:pPr>
-        <w:keepNext/>
-        <w:widowControl w:val="0"/>
-        <w:numPr>
-          <w:ilvl w:val="0"/>
-          <w:numId w:val="11"/>
-        </w:numPr>
-        <w:spacing w:before="240" w:after="60"/>
-      </w:pPr>
-      <w:r>
-        <w:rPr>
-          <w:sz w:val="24"/>
-          <w:szCs w:val="24"/>
-        </w:rPr>
-        <w:t>tratta del volo</w:t>
-      </w:r>
-    </w:p>
-    <w:p>
-      <w:pPr>
-        <w:keepNext/>
-        <w:widowControl w:val="0"/>
-        <w:numPr>
-          <w:ilvl w:val="0"/>
-          <w:numId w:val="11"/>
-        </w:numPr>
-        <w:spacing w:before="240" w:after="60"/>
-      </w:pPr>
-      <w:r>
-        <w:rPr>
-          <w:sz w:val="24"/>
-          <w:szCs w:val="24"/>
-        </w:rPr>
-        <w:t>compagnia</w:t>
-      </w:r>
-    </w:p>
-    <w:p>
-      <w:pPr>
-        <w:keepNext/>
-        <w:widowControl w:val="0"/>
-        <w:numPr>
-          <w:ilvl w:val="0"/>
-          <w:numId w:val="11"/>
-        </w:numPr>
-        <w:spacing w:before="240" w:after="60"/>
-      </w:pPr>
-      <w:r>
-        <w:rPr>
-          <w:sz w:val="24"/>
-          <w:szCs w:val="24"/>
-        </w:rPr>
-        <w:t>data di prenotazione</w:t>
-      </w:r>
-    </w:p>
-    <w:p>
-      <w:pPr>
-        <w:keepNext/>
-        <w:widowControl w:val="0"/>
-        <w:numPr>
-          <w:ilvl w:val="0"/>
-          <w:numId w:val="11"/>
-        </w:numPr>
-        <w:spacing w:before="240" w:after="60"/>
-      </w:pPr>
-      <w:r>
-        <w:rPr>
-          <w:sz w:val="24"/>
-          <w:szCs w:val="24"/>
-        </w:rPr>
-        <w:t>numero di passeggeri</w:t>
-      </w:r>
-    </w:p>
-    <w:p>
-      <w:pPr>
-        <w:keepNext/>
-        <w:widowControl w:val="0"/>
-        <w:numPr>
-          <w:ilvl w:val="0"/>
-          <w:numId w:val="11"/>
-        </w:numPr>
-        <w:spacing w:before="240" w:after="60"/>
-      </w:pPr>
-      <w:r>
-        <w:rPr>
-          <w:sz w:val="24"/>
-          <w:szCs w:val="24"/>
-        </w:rPr>
-        <w:t>prezzo totale</w:t>
+        <w:rPr>
+          <w:sz w:val="24"/>
+          <w:szCs w:val="24"/>
+          <w:lang w:val="it-IT"/>
+        </w:rPr>
+      </w:pPr>
+      <w:r>
+        <w:rPr>
+          <w:sz w:val="24"/>
+          <w:szCs w:val="24"/>
+          <w:lang w:val="it-IT"/>
+        </w:rPr>
+        <w:t>Per questa prenotazione Mario può visualizzare la tratta del volo, la compagnia aerea, la data di prenotazione, il numero di passeggeri e il prezzo totale pagato.</w:t>
       </w:r>
     </w:p>
     <w:p>
@@ -4628,29 +4450,25 @@
         <w:rPr>
           <w:sz w:val="24"/>
           <w:szCs w:val="24"/>
-        </w:rPr>
-      </w:pPr>
-      <w:r>
-        <w:rPr>
-          <w:sz w:val="24"/>
-          <w:szCs w:val="24"/>
-        </w:rPr>
-        <w:t>L’utente può in qualsiasi momento effettuare il logout dalla piattaforma. Il sistema invalida la</w:t>
-      </w:r>
-      <w:r>
-        <w:rPr>
-          <w:sz w:val="24"/>
-          <w:szCs w:val="24"/>
-        </w:rPr>
-        <w:t xml:space="preserve"> </w:t>
-      </w:r>
-      <w:r>
-        <w:rPr>
-          <w:sz w:val="24"/>
-          <w:szCs w:val="24"/>
+          <w:lang w:val="it-IT"/>
+        </w:rPr>
+      </w:pPr>
+      <w:r>
+        <w:rPr>
+          <w:sz w:val="24"/>
+          <w:szCs w:val="24"/>
+          <w:lang w:val="it-IT"/>
+        </w:rPr>
+        <w:t xml:space="preserve">Dopo aver terminato le proprie operazioni sulla piattaforma, Mario Rossi clicca sul pulsante </w:t>
+      </w:r>
+      <w:r>
+        <w:rPr>
+          <w:sz w:val="24"/>
+          <w:szCs w:val="24"/>
+          <w:lang w:val="it-IT"/>
         </w:rPr>
         <w:lastRenderedPageBreak/>
-        <w:t>sessione e riporta l’utente alla pagina principale.</w:t>
+        <w:t>“Logout” presente nell’area personale. Il sistema invalida la sessione dell’utente e lo reindirizza alla homepage del sito.</w:t>
       </w:r>
     </w:p>
     <w:p>
@@ -4661,8 +4479,17 @@
         <w:rPr>
           <w:sz w:val="24"/>
           <w:szCs w:val="24"/>
-        </w:rPr>
-      </w:pPr>
+          <w:lang w:val="it-IT"/>
+        </w:rPr>
+      </w:pPr>
+      <w:r>
+        <w:rPr>
+          <w:sz w:val="24"/>
+          <w:szCs w:val="24"/>
+          <w:lang w:val="it-IT"/>
+        </w:rPr>
+        <w:t>Mario non risulta più autenticato e, per accedere nuovamente ai servizi riservati, dovrà effettuare nuovamente il login.</w:t>
+      </w:r>
     </w:p>
     <w:p>
       <w:pPr>
@@ -4712,21 +4539,7 @@
           <w:sz w:val="28"/>
           <w:szCs w:val="28"/>
         </w:rPr>
-        <w:t>Il sistema deve permettere a un utente non registrato di creare un nuovo account inserendo i propri dati personali (nome, cognome, e</w:t>
-      </w:r>
-      <w:r>
-        <w:rPr>
-          <w:sz w:val="28"/>
-          <w:szCs w:val="28"/>
-        </w:rPr>
-        <w:t>-</w:t>
-      </w:r>
-      <w:r>
-        <w:rPr>
-          <w:sz w:val="28"/>
-          <w:szCs w:val="28"/>
-        </w:rPr>
-        <w:t>mail, password, telefono).</w:t>
+        <w:t>Il sistema deve permettere a un utente non registrato di creare un nuovo account inserendo i propri dati personali.</w:t>
       </w:r>
     </w:p>
     <w:p>
@@ -4957,28 +4770,7 @@
           <w:sz w:val="28"/>
           <w:szCs w:val="28"/>
         </w:rPr>
-        <w:t xml:space="preserve">- </w:t>
-      </w:r>
-      <w:r>
-        <w:rPr>
-          <w:sz w:val="28"/>
-          <w:szCs w:val="28"/>
-        </w:rPr>
-        <w:t>Il sistema deve permettere all’utente di aggiungere uno o più voli al carrello</w:t>
-      </w:r>
-      <w:r>
-        <w:rPr>
-          <w:sz w:val="28"/>
-          <w:szCs w:val="28"/>
-        </w:rPr>
-        <w:t xml:space="preserve"> </w:t>
-      </w:r>
-      <w:r>
-        <w:rPr>
-          <w:sz w:val="28"/>
-          <w:szCs w:val="28"/>
-        </w:rPr>
-        <w:t>specificando il numero di passeggeri.</w:t>
+        <w:t>- Il sistema deve permettere all’utente di aggiungere uno o più voli al carrello specificando il numero di passeggeri.</w:t>
       </w:r>
     </w:p>
     <w:p>
@@ -5062,14 +4854,22 @@
           <w:sz w:val="28"/>
           <w:szCs w:val="28"/>
         </w:rPr>
-        <w:t>Il sistema deve calcolare e mostrare automaticamente il costo totale dei voli presenti nel carrello.</w:t>
+        <w:t xml:space="preserve">Il sistema deve permettere all’utente di procedere all’acquisto dei voli presenti nel </w:t>
+      </w:r>
+      <w:r>
+        <w:rPr>
+          <w:sz w:val="28"/>
+          <w:szCs w:val="28"/>
+        </w:rPr>
+        <w:lastRenderedPageBreak/>
+        <w:t>carrello.</w:t>
       </w:r>
     </w:p>
     <w:p>
       <w:pPr>
         <w:keepNext/>
-        <w:widowControl w:val="0"/>
-        <w:spacing w:before="240" w:after="60"/>
+        <w:keepLines/>
+        <w:widowControl w:val="0"/>
         <w:jc w:val="both"/>
         <w:rPr>
           <w:sz w:val="28"/>
@@ -5090,217 +4890,10 @@
           <w:sz w:val="28"/>
           <w:szCs w:val="28"/>
         </w:rPr>
-        <w:t>Il sistema deve permettere all’utente di procedere all’acquisto dei voli presenti nel carrello.</w:t>
-      </w:r>
-    </w:p>
-    <w:p>
-      <w:pPr>
-        <w:keepNext/>
-        <w:widowControl w:val="0"/>
-        <w:spacing w:before="240" w:after="60"/>
-        <w:jc w:val="both"/>
-        <w:rPr>
-          <w:sz w:val="28"/>
-          <w:szCs w:val="28"/>
-        </w:rPr>
-      </w:pPr>
-      <w:r>
-        <w:rPr>
-          <w:b/>
-          <w:bCs/>
-          <w:sz w:val="28"/>
-          <w:szCs w:val="28"/>
-        </w:rPr>
-        <w:t xml:space="preserve">- </w:t>
-      </w:r>
-      <w:r>
-        <w:rPr>
-          <w:sz w:val="28"/>
-          <w:szCs w:val="28"/>
-        </w:rPr>
-        <w:t>Durante il checkout, il sistema deve verificare che il saldo del portafoglio dell’utente</w:t>
-      </w:r>
-      <w:r>
-        <w:rPr>
-          <w:sz w:val="28"/>
-          <w:szCs w:val="28"/>
-        </w:rPr>
-        <w:t xml:space="preserve"> </w:t>
-      </w:r>
-      <w:r>
-        <w:rPr>
-          <w:sz w:val="28"/>
-          <w:szCs w:val="28"/>
-        </w:rPr>
-        <w:lastRenderedPageBreak/>
-        <w:t>sia sufficiente a coprire l’importo totale dell’acquisto.</w:t>
-      </w:r>
-    </w:p>
-    <w:p>
-      <w:pPr>
-        <w:keepNext/>
-        <w:widowControl w:val="0"/>
-        <w:spacing w:before="240" w:after="60"/>
-        <w:jc w:val="both"/>
-        <w:rPr>
-          <w:sz w:val="28"/>
-          <w:szCs w:val="28"/>
-        </w:rPr>
-      </w:pPr>
-      <w:r>
-        <w:rPr>
-          <w:b/>
-          <w:bCs/>
-          <w:sz w:val="28"/>
-          <w:szCs w:val="28"/>
-        </w:rPr>
-        <w:t xml:space="preserve">- </w:t>
-      </w:r>
-      <w:r>
-        <w:rPr>
-          <w:sz w:val="28"/>
-          <w:szCs w:val="28"/>
-        </w:rPr>
-        <w:t>Se il saldo è sufficiente, il sistema deve:</w:t>
-      </w:r>
-    </w:p>
-    <w:p>
-      <w:pPr>
-        <w:keepNext/>
-        <w:widowControl w:val="0"/>
-        <w:numPr>
-          <w:ilvl w:val="0"/>
-          <w:numId w:val="12"/>
-        </w:numPr>
-        <w:spacing w:before="240" w:after="60"/>
-        <w:jc w:val="both"/>
-      </w:pPr>
-      <w:r>
-        <w:rPr>
-          <w:sz w:val="28"/>
-          <w:szCs w:val="28"/>
-        </w:rPr>
-        <w:t>scalare l’importo dal portafoglio dell’utente</w:t>
-      </w:r>
-    </w:p>
-    <w:p>
-      <w:pPr>
-        <w:keepNext/>
-        <w:widowControl w:val="0"/>
-        <w:numPr>
-          <w:ilvl w:val="0"/>
-          <w:numId w:val="12"/>
-        </w:numPr>
-        <w:spacing w:before="240" w:after="60"/>
-        <w:jc w:val="both"/>
-      </w:pPr>
-      <w:r>
-        <w:rPr>
-          <w:sz w:val="28"/>
-          <w:szCs w:val="28"/>
-        </w:rPr>
-        <w:t>generare una o più prenotazioni</w:t>
-      </w:r>
-    </w:p>
-    <w:p>
-      <w:pPr>
-        <w:keepNext/>
-        <w:widowControl w:val="0"/>
-        <w:numPr>
-          <w:ilvl w:val="0"/>
-          <w:numId w:val="12"/>
-        </w:numPr>
-        <w:spacing w:before="240" w:after="60"/>
-        <w:jc w:val="both"/>
-      </w:pPr>
-      <w:r>
-        <w:rPr>
-          <w:sz w:val="28"/>
-          <w:szCs w:val="28"/>
-        </w:rPr>
-        <w:t>svuotare il carrello</w:t>
-      </w:r>
-    </w:p>
-    <w:p>
-      <w:pPr>
-        <w:keepNext/>
-        <w:widowControl w:val="0"/>
-        <w:spacing w:before="240" w:after="60"/>
-        <w:jc w:val="both"/>
-      </w:pPr>
-      <w:r>
-        <w:rPr>
-          <w:b/>
-          <w:bCs/>
-          <w:sz w:val="28"/>
-          <w:szCs w:val="28"/>
-        </w:rPr>
-        <w:t xml:space="preserve">- </w:t>
-      </w:r>
-      <w:r>
-        <w:rPr>
-          <w:sz w:val="28"/>
-          <w:szCs w:val="28"/>
-        </w:rPr>
-        <w:t>Se il saldo non è sufficiente, il sistema deve:</w:t>
-      </w:r>
-    </w:p>
-    <w:p>
-      <w:pPr>
-        <w:keepNext/>
-        <w:widowControl w:val="0"/>
-        <w:numPr>
-          <w:ilvl w:val="0"/>
-          <w:numId w:val="13"/>
-        </w:numPr>
-        <w:spacing w:before="240" w:after="60"/>
-        <w:jc w:val="both"/>
-      </w:pPr>
-      <w:r>
-        <w:rPr>
-          <w:sz w:val="28"/>
-          <w:szCs w:val="28"/>
-        </w:rPr>
-        <w:t>bloccare l’operazione</w:t>
-      </w:r>
-    </w:p>
-    <w:p>
-      <w:pPr>
-        <w:keepNext/>
-        <w:widowControl w:val="0"/>
-        <w:numPr>
-          <w:ilvl w:val="0"/>
-          <w:numId w:val="13"/>
-        </w:numPr>
-        <w:spacing w:before="240" w:after="60"/>
-        <w:jc w:val="both"/>
-      </w:pPr>
-      <w:r>
-        <w:rPr>
-          <w:sz w:val="28"/>
-          <w:szCs w:val="28"/>
-        </w:rPr>
-        <w:t>mostrare un messaggio di errore</w:t>
-      </w:r>
-    </w:p>
-    <w:p>
-      <w:pPr>
-        <w:keepNext/>
-        <w:widowControl w:val="0"/>
-        <w:numPr>
-          <w:ilvl w:val="0"/>
-          <w:numId w:val="13"/>
-        </w:numPr>
-        <w:spacing w:before="240" w:after="60"/>
-        <w:jc w:val="both"/>
-      </w:pPr>
-      <w:r>
-        <w:rPr>
-          <w:sz w:val="28"/>
-          <w:szCs w:val="28"/>
-        </w:rPr>
-        <w:t>invitare l’utente a ricaricare il portafoglio</w:t>
-      </w:r>
+        <w:t>Il sistema deve permettere all’utente di visualizzare lo storico delle proprie prenotazioni.</w:t>
+      </w:r>
+      <w:bookmarkStart w:id="6" w:name="_h6fkm65hrqet" w:colFirst="0" w:colLast="0"/>
+      <w:bookmarkEnd w:id="6"/>
     </w:p>
     <w:p>
       <w:pPr>
@@ -5315,305 +4908,9 @@
       </w:pPr>
       <w:r>
         <w:rPr>
-          <w:b/>
-          <w:bCs/>
-          <w:sz w:val="28"/>
-          <w:szCs w:val="28"/>
-        </w:rPr>
-        <w:t xml:space="preserve">- </w:t>
-      </w:r>
-      <w:r>
-        <w:rPr>
-          <w:sz w:val="28"/>
-          <w:szCs w:val="28"/>
-        </w:rPr>
-        <w:t>Il sistema deve permettere all’utente di visualizzare lo storico delle proprie prenotazioni.</w:t>
-      </w:r>
-    </w:p>
-    <w:p>
-      <w:pPr>
-        <w:keepNext/>
-        <w:widowControl w:val="0"/>
-        <w:spacing w:before="240" w:after="60"/>
-        <w:jc w:val="both"/>
-        <w:rPr>
-          <w:sz w:val="28"/>
-          <w:szCs w:val="28"/>
-        </w:rPr>
-      </w:pPr>
-      <w:r>
-        <w:rPr>
-          <w:b/>
-          <w:bCs/>
-          <w:sz w:val="28"/>
-          <w:szCs w:val="28"/>
-        </w:rPr>
-        <w:t xml:space="preserve">- </w:t>
-      </w:r>
-      <w:r>
-        <w:rPr>
-          <w:sz w:val="28"/>
-          <w:szCs w:val="28"/>
-        </w:rPr>
-        <w:t>Il sistema deve mostrare per ogni prenotazione:</w:t>
-      </w:r>
-    </w:p>
-    <w:p>
-      <w:pPr>
-        <w:keepNext/>
-        <w:widowControl w:val="0"/>
-        <w:numPr>
-          <w:ilvl w:val="0"/>
-          <w:numId w:val="6"/>
-        </w:numPr>
-        <w:spacing w:before="240" w:after="60"/>
-        <w:jc w:val="both"/>
-      </w:pPr>
-      <w:r>
-        <w:rPr>
-          <w:sz w:val="28"/>
-          <w:szCs w:val="28"/>
-        </w:rPr>
-        <w:t>codice prenotazione</w:t>
-      </w:r>
-    </w:p>
-    <w:p>
-      <w:pPr>
-        <w:keepNext/>
-        <w:widowControl w:val="0"/>
-        <w:numPr>
-          <w:ilvl w:val="0"/>
-          <w:numId w:val="6"/>
-        </w:numPr>
-        <w:spacing w:before="240" w:after="60"/>
-        <w:jc w:val="both"/>
-      </w:pPr>
-      <w:r>
-        <w:rPr>
-          <w:sz w:val="28"/>
-          <w:szCs w:val="28"/>
-        </w:rPr>
-        <w:t>tratta del volo</w:t>
-      </w:r>
-    </w:p>
-    <w:p>
-      <w:pPr>
-        <w:keepNext/>
-        <w:widowControl w:val="0"/>
-        <w:numPr>
-          <w:ilvl w:val="0"/>
-          <w:numId w:val="6"/>
-        </w:numPr>
-        <w:spacing w:before="240" w:after="60"/>
-        <w:jc w:val="both"/>
-      </w:pPr>
-      <w:r>
-        <w:rPr>
-          <w:sz w:val="28"/>
-          <w:szCs w:val="28"/>
-        </w:rPr>
-        <w:t>compagnia</w:t>
-      </w:r>
-    </w:p>
-    <w:p>
-      <w:pPr>
-        <w:keepNext/>
-        <w:widowControl w:val="0"/>
-        <w:numPr>
-          <w:ilvl w:val="0"/>
-          <w:numId w:val="6"/>
-        </w:numPr>
-        <w:spacing w:before="240" w:after="60"/>
-        <w:jc w:val="both"/>
-      </w:pPr>
-      <w:r>
-        <w:rPr>
-          <w:sz w:val="28"/>
-          <w:szCs w:val="28"/>
-        </w:rPr>
-        <w:t>data prenotazione</w:t>
-      </w:r>
-    </w:p>
-    <w:p>
-      <w:pPr>
-        <w:keepNext/>
-        <w:widowControl w:val="0"/>
-        <w:numPr>
-          <w:ilvl w:val="0"/>
-          <w:numId w:val="6"/>
-        </w:numPr>
-        <w:spacing w:before="240" w:after="60"/>
-        <w:jc w:val="both"/>
-      </w:pPr>
-      <w:r>
-        <w:rPr>
-          <w:sz w:val="28"/>
-          <w:szCs w:val="28"/>
-        </w:rPr>
-        <w:t>numero passeggeri</w:t>
-      </w:r>
-    </w:p>
-    <w:p>
-      <w:pPr>
-        <w:keepNext/>
-        <w:widowControl w:val="0"/>
-        <w:numPr>
-          <w:ilvl w:val="0"/>
-          <w:numId w:val="6"/>
-        </w:numPr>
-        <w:spacing w:before="240" w:after="60"/>
-        <w:jc w:val="both"/>
-      </w:pPr>
-      <w:r>
-        <w:rPr>
-          <w:sz w:val="28"/>
-          <w:szCs w:val="28"/>
-        </w:rPr>
-        <w:t>prezzo totale</w:t>
-      </w:r>
-    </w:p>
-    <w:p>
-      <w:pPr>
-        <w:keepNext/>
-        <w:widowControl w:val="0"/>
-        <w:spacing w:before="240" w:after="60"/>
-        <w:jc w:val="both"/>
-        <w:rPr>
-          <w:sz w:val="28"/>
-          <w:szCs w:val="28"/>
-        </w:rPr>
-      </w:pPr>
-      <w:r>
-        <w:rPr>
-          <w:b/>
-          <w:bCs/>
-          <w:sz w:val="28"/>
-          <w:szCs w:val="28"/>
-        </w:rPr>
-        <w:t xml:space="preserve">- </w:t>
-      </w:r>
-      <w:r>
-        <w:rPr>
-          <w:sz w:val="28"/>
-          <w:szCs w:val="28"/>
-        </w:rPr>
-        <w:t>Il sistema deve salvare in modo persistente su database:</w:t>
-      </w:r>
-    </w:p>
-    <w:p>
-      <w:pPr>
-        <w:keepNext/>
-        <w:widowControl w:val="0"/>
-        <w:numPr>
-          <w:ilvl w:val="0"/>
-          <w:numId w:val="7"/>
-        </w:numPr>
-        <w:spacing w:before="240" w:after="60"/>
-        <w:jc w:val="both"/>
-      </w:pPr>
-      <w:r>
-        <w:rPr>
-          <w:sz w:val="28"/>
-          <w:szCs w:val="28"/>
-        </w:rPr>
-        <w:t>utenti</w:t>
-      </w:r>
-    </w:p>
-    <w:p>
-      <w:pPr>
-        <w:keepNext/>
-        <w:widowControl w:val="0"/>
-        <w:numPr>
-          <w:ilvl w:val="0"/>
-          <w:numId w:val="7"/>
-        </w:numPr>
-        <w:spacing w:before="240" w:after="60"/>
-        <w:jc w:val="both"/>
-      </w:pPr>
-      <w:r>
-        <w:rPr>
-          <w:sz w:val="28"/>
-          <w:szCs w:val="28"/>
-        </w:rPr>
-        <w:t>voli</w:t>
-      </w:r>
-    </w:p>
-    <w:p>
-      <w:pPr>
-        <w:keepNext/>
-        <w:widowControl w:val="0"/>
-        <w:numPr>
-          <w:ilvl w:val="0"/>
-          <w:numId w:val="7"/>
-        </w:numPr>
-        <w:spacing w:before="240" w:after="60"/>
-        <w:jc w:val="both"/>
-      </w:pPr>
-      <w:r>
-        <w:rPr>
-          <w:sz w:val="28"/>
-          <w:szCs w:val="28"/>
-        </w:rPr>
-        <w:t>carrelli</w:t>
-      </w:r>
-    </w:p>
-    <w:p>
-      <w:pPr>
-        <w:keepNext/>
-        <w:widowControl w:val="0"/>
-        <w:numPr>
-          <w:ilvl w:val="0"/>
-          <w:numId w:val="7"/>
-        </w:numPr>
-        <w:spacing w:before="240" w:after="60"/>
-        <w:jc w:val="both"/>
-      </w:pPr>
-      <w:r>
-        <w:rPr>
-          <w:sz w:val="28"/>
-          <w:szCs w:val="28"/>
-        </w:rPr>
-        <w:t>prenotazioni</w:t>
-      </w:r>
-    </w:p>
-    <w:p>
-      <w:pPr>
-        <w:keepNext/>
-        <w:widowControl w:val="0"/>
-        <w:numPr>
-          <w:ilvl w:val="0"/>
-          <w:numId w:val="7"/>
-        </w:numPr>
-        <w:spacing w:before="240" w:after="60"/>
-        <w:jc w:val="both"/>
-      </w:pPr>
-      <w:r>
-        <w:rPr>
-          <w:sz w:val="28"/>
-          <w:szCs w:val="28"/>
-        </w:rPr>
-        <w:t>portafoglio</w:t>
-      </w:r>
-    </w:p>
-    <w:p>
-      <w:pPr>
-        <w:pStyle w:val="Titolo1"/>
-        <w:keepLines w:val="0"/>
-        <w:widowControl w:val="0"/>
-        <w:jc w:val="both"/>
-        <w:rPr>
           <w:sz w:val="46"/>
           <w:szCs w:val="46"/>
         </w:rPr>
-      </w:pPr>
-      <w:bookmarkStart w:id="6" w:name="_h6fkm65hrqet" w:colFirst="0" w:colLast="0"/>
-      <w:bookmarkEnd w:id="6"/>
-      <w:r>
-        <w:rPr>
-          <w:sz w:val="46"/>
-          <w:szCs w:val="46"/>
-        </w:rPr>
-        <w:lastRenderedPageBreak/>
         <w:t>4. Requisiti Non Funzionali</w:t>
       </w:r>
     </w:p>
@@ -5831,23 +5128,7 @@
           <w:sz w:val="28"/>
           <w:szCs w:val="28"/>
         </w:rPr>
-        <w:t xml:space="preserve">Le password devono essere memorizzate esclusivamente in forma </w:t>
-      </w:r>
-      <w:proofErr w:type="spellStart"/>
-      <w:r>
-        <w:rPr>
-          <w:sz w:val="28"/>
-          <w:szCs w:val="28"/>
-        </w:rPr>
-        <w:t>hashata</w:t>
-      </w:r>
-      <w:proofErr w:type="spellEnd"/>
-      <w:r>
-        <w:rPr>
-          <w:sz w:val="28"/>
-          <w:szCs w:val="28"/>
-        </w:rPr>
-        <w:t>.</w:t>
+        <w:t>Le password devono essere memorizzate esclusivamente in forma hashata.</w:t>
       </w:r>
       <w:r>
         <w:rPr>
@@ -6315,7 +5596,6 @@
         </w:rPr>
         <w:t xml:space="preserve">L’architettura basata su database relazionale e </w:t>
       </w:r>
-      <w:proofErr w:type="spellStart"/>
       <w:r>
         <w:rPr>
           <w:sz w:val="28"/>
@@ -6328,15 +5608,7 @@
           <w:sz w:val="28"/>
           <w:szCs w:val="28"/>
         </w:rPr>
-        <w:t>ervlet</w:t>
-      </w:r>
-      <w:proofErr w:type="spellEnd"/>
-      <w:r>
-        <w:rPr>
-          <w:sz w:val="28"/>
-          <w:szCs w:val="28"/>
-        </w:rPr>
-        <w:t xml:space="preserve"> consente l’estensione futura a:</w:t>
+        <w:t>ervlet consente l’estensione futura a:</w:t>
       </w:r>
       <w:r>
         <w:rPr>
@@ -6690,23 +5962,7 @@
           <w:sz w:val="28"/>
           <w:szCs w:val="28"/>
         </w:rPr>
-        <w:t xml:space="preserve">Il sistema deve essere facilmente </w:t>
-      </w:r>
-      <w:proofErr w:type="spellStart"/>
-      <w:r>
-        <w:rPr>
-          <w:sz w:val="28"/>
-          <w:szCs w:val="28"/>
-        </w:rPr>
-        <w:t>manutenibile</w:t>
-      </w:r>
-      <w:proofErr w:type="spellEnd"/>
-      <w:r>
-        <w:rPr>
-          <w:sz w:val="28"/>
-          <w:szCs w:val="28"/>
-        </w:rPr>
-        <w:t xml:space="preserve"> ed estendibile.</w:t>
+        <w:t>Il sistema deve essere facilmente manutenibile ed estendibile.</w:t>
       </w:r>
     </w:p>
     <w:p>
@@ -6807,7 +6063,6 @@
           <w:szCs w:val="28"/>
         </w:rPr>
       </w:pPr>
-      <w:proofErr w:type="spellStart"/>
       <w:r>
         <w:rPr>
           <w:sz w:val="28"/>
@@ -6815,7 +6070,6 @@
         </w:rPr>
         <w:t>Servlet</w:t>
       </w:r>
-      <w:proofErr w:type="spellEnd"/>
       <w:r>
         <w:rPr>
           <w:sz w:val="28"/>
@@ -7350,23 +6604,13 @@
                 <w:szCs w:val="24"/>
               </w:rPr>
             </w:pPr>
-            <w:proofErr w:type="spellStart"/>
             <w:r>
               <w:rPr>
                 <w:color w:val="000000"/>
                 <w:sz w:val="24"/>
                 <w:szCs w:val="24"/>
               </w:rPr>
-              <w:t>Problem</w:t>
-            </w:r>
-            <w:proofErr w:type="spellEnd"/>
-            <w:r>
-              <w:rPr>
-                <w:color w:val="000000"/>
-                <w:sz w:val="24"/>
-                <w:szCs w:val="24"/>
-              </w:rPr>
-              <w:t xml:space="preserve"> Statement</w:t>
+              <w:t>Problem Statement</w:t>
             </w:r>
           </w:p>
         </w:tc>
@@ -7530,34 +6774,14 @@
                 <w:szCs w:val="24"/>
               </w:rPr>
             </w:pPr>
-            <w:proofErr w:type="spellStart"/>
             <w:r>
               <w:rPr>
                 <w:color w:val="000000"/>
                 <w:sz w:val="24"/>
                 <w:szCs w:val="24"/>
               </w:rPr>
-              <w:t>Requirements</w:t>
-            </w:r>
-            <w:proofErr w:type="spellEnd"/>
-            <w:r>
-              <w:rPr>
-                <w:color w:val="000000"/>
-                <w:sz w:val="24"/>
-                <w:szCs w:val="24"/>
-              </w:rPr>
-              <w:t xml:space="preserve"> Analysis </w:t>
-            </w:r>
-            <w:proofErr w:type="spellStart"/>
-            <w:r>
-              <w:rPr>
-                <w:color w:val="000000"/>
-                <w:sz w:val="24"/>
-                <w:szCs w:val="24"/>
-              </w:rPr>
-              <w:t>Document</w:t>
-            </w:r>
-            <w:proofErr w:type="spellEnd"/>
+              <w:t>Requirements Analysis Document</w:t>
+            </w:r>
           </w:p>
         </w:tc>
         <w:tc>
@@ -7641,18 +6865,8 @@
                 <w:sz w:val="24"/>
                 <w:szCs w:val="24"/>
               </w:rPr>
-              <w:t xml:space="preserve">System Design </w:t>
-            </w:r>
-            <w:proofErr w:type="spellStart"/>
-            <w:r>
-              <w:rPr>
-                <w:color w:val="000000"/>
-                <w:sz w:val="24"/>
-                <w:szCs w:val="24"/>
-              </w:rPr>
-              <w:t>Document</w:t>
-            </w:r>
-            <w:proofErr w:type="spellEnd"/>
+              <w:t>System Design Document</w:t>
+            </w:r>
           </w:p>
         </w:tc>
         <w:tc>
@@ -9118,16 +8332,8 @@
             <w:rPr>
               <w:color w:val="000000"/>
             </w:rPr>
-            <w:t xml:space="preserve">Progetto: </w:t>
+            <w:t>Progetto: ClickFly</w:t>
           </w:r>
-          <w:proofErr w:type="spellStart"/>
-          <w:r>
-            <w:rPr>
-              <w:color w:val="000000"/>
-            </w:rPr>
-            <w:t>ClickFly</w:t>
-          </w:r>
-          <w:proofErr w:type="spellEnd"/>
         </w:p>
       </w:tc>
       <w:tc>
@@ -9197,21 +8403,7 @@
             <w:rPr>
               <w:color w:val="000000"/>
             </w:rPr>
-            <w:t xml:space="preserve">Documento: </w:t>
-          </w:r>
-          <w:proofErr w:type="spellStart"/>
-          <w:r>
-            <w:rPr>
-              <w:color w:val="000000"/>
-            </w:rPr>
-            <w:t>Problem</w:t>
-          </w:r>
-          <w:proofErr w:type="spellEnd"/>
-          <w:r>
-            <w:rPr>
-              <w:color w:val="000000"/>
-            </w:rPr>
-            <w:t xml:space="preserve"> Statement</w:t>
+            <w:t>Documento: Problem Statement</w:t>
           </w:r>
         </w:p>
       </w:tc>
@@ -12428,7 +11620,6 @@
   <w:style w:type="character" w:default="1" w:styleId="Carpredefinitoparagrafo">
     <w:name w:val="Default Paragraph Font"/>
     <w:uiPriority w:val="1"/>
-    <w:semiHidden/>
     <w:unhideWhenUsed/>
   </w:style>
   <w:style w:type="table" w:default="1" w:styleId="Tabellanormale">

</xml_diff>